<commit_message>
Updated Software Requirements Document
Updated some more of the Software Requirements document. Still a bit more work left, I'll get to that tomorrow morning.
</commit_message>
<xml_diff>
--- a/Software Requirements.docx
+++ b/Software Requirements.docx
@@ -517,6 +517,36 @@
     </w:p>
     <w:p>
       <w:pPr>
+        <w:pStyle w:val="TOC1"/>
+      </w:pPr>
+      <w:r>
+        <w:t>2.</w:t>
+      </w:r>
+      <w:r>
+        <w:tab/>
+        <w:t>Overall Description</w:t>
+      </w:r>
+      <w:r>
+        <w:tab/>
+      </w:r>
+      <w:r>
+        <w:fldChar w:fldCharType="begin"/>
+      </w:r>
+      <w:r>
+        <w:instrText xml:space="preserve"> PAGEREF _Toc441230978 \h </w:instrText>
+      </w:r>
+      <w:r>
+        <w:fldChar w:fldCharType="separate"/>
+      </w:r>
+      <w:r>
+        <w:t>2</w:t>
+      </w:r>
+      <w:r>
+        <w:fldChar w:fldCharType="end"/>
+      </w:r>
+    </w:p>
+    <w:p>
+      <w:pPr>
         <w:pStyle w:val="TOC2"/>
         <w:tabs>
           <w:tab w:val="left" w:pos="720"/>
@@ -529,14 +559,14 @@
         <w:rPr>
           <w:noProof/>
         </w:rPr>
-        <w:t>1.5</w:t>
-      </w:r>
-      <w:r>
-        <w:rPr>
-          <w:noProof/>
-        </w:rPr>
-        <w:tab/>
-        <w:t>References</w:t>
+        <w:t>2.1</w:t>
+      </w:r>
+      <w:r>
+        <w:rPr>
+          <w:noProof/>
+        </w:rPr>
+        <w:tab/>
+        <w:t>Product Perspective</w:t>
       </w:r>
       <w:r>
         <w:rPr>
@@ -554,7 +584,7 @@
         <w:rPr>
           <w:noProof/>
         </w:rPr>
-        <w:instrText xml:space="preserve"> PAGEREF _Toc441230977 \h </w:instrText>
+        <w:instrText xml:space="preserve"> PAGEREF _Toc441230979 \h </w:instrText>
       </w:r>
       <w:r>
         <w:rPr>
@@ -571,42 +601,12 @@
         <w:rPr>
           <w:noProof/>
         </w:rPr>
-        <w:t>1</w:t>
-      </w:r>
-      <w:r>
-        <w:rPr>
-          <w:noProof/>
-        </w:rPr>
-        <w:fldChar w:fldCharType="end"/>
-      </w:r>
-    </w:p>
-    <w:p>
-      <w:pPr>
-        <w:pStyle w:val="TOC1"/>
-      </w:pPr>
-      <w:r>
-        <w:t>2.</w:t>
-      </w:r>
-      <w:r>
-        <w:tab/>
-        <w:t>Overall Description</w:t>
-      </w:r>
-      <w:r>
-        <w:tab/>
-      </w:r>
-      <w:r>
-        <w:fldChar w:fldCharType="begin"/>
-      </w:r>
-      <w:r>
-        <w:instrText xml:space="preserve"> PAGEREF _Toc441230978 \h </w:instrText>
-      </w:r>
-      <w:r>
-        <w:fldChar w:fldCharType="separate"/>
-      </w:r>
-      <w:r>
         <w:t>2</w:t>
       </w:r>
       <w:r>
+        <w:rPr>
+          <w:noProof/>
+        </w:rPr>
         <w:fldChar w:fldCharType="end"/>
       </w:r>
     </w:p>
@@ -624,14 +624,14 @@
         <w:rPr>
           <w:noProof/>
         </w:rPr>
-        <w:t>2.1</w:t>
-      </w:r>
-      <w:r>
-        <w:rPr>
-          <w:noProof/>
-        </w:rPr>
-        <w:tab/>
-        <w:t>Product Perspective</w:t>
+        <w:t>2.2</w:t>
+      </w:r>
+      <w:r>
+        <w:rPr>
+          <w:noProof/>
+        </w:rPr>
+        <w:tab/>
+        <w:t>Product Functions</w:t>
       </w:r>
       <w:r>
         <w:rPr>
@@ -649,7 +649,7 @@
         <w:rPr>
           <w:noProof/>
         </w:rPr>
-        <w:instrText xml:space="preserve"> PAGEREF _Toc441230979 \h </w:instrText>
+        <w:instrText xml:space="preserve"> PAGEREF _Toc441230980 \h </w:instrText>
       </w:r>
       <w:r>
         <w:rPr>
@@ -689,14 +689,14 @@
         <w:rPr>
           <w:noProof/>
         </w:rPr>
-        <w:t>2.2</w:t>
-      </w:r>
-      <w:r>
-        <w:rPr>
-          <w:noProof/>
-        </w:rPr>
-        <w:tab/>
-        <w:t>Product Functions</w:t>
+        <w:t>2.3</w:t>
+      </w:r>
+      <w:r>
+        <w:rPr>
+          <w:noProof/>
+        </w:rPr>
+        <w:tab/>
+        <w:t>User Classes and Characteristics</w:t>
       </w:r>
       <w:r>
         <w:rPr>
@@ -714,7 +714,7 @@
         <w:rPr>
           <w:noProof/>
         </w:rPr>
-        <w:instrText xml:space="preserve"> PAGEREF _Toc441230980 \h </w:instrText>
+        <w:instrText xml:space="preserve"> PAGEREF _Toc441230981 \h </w:instrText>
       </w:r>
       <w:r>
         <w:rPr>
@@ -754,14 +754,14 @@
         <w:rPr>
           <w:noProof/>
         </w:rPr>
-        <w:t>2.3</w:t>
-      </w:r>
-      <w:r>
-        <w:rPr>
-          <w:noProof/>
-        </w:rPr>
-        <w:tab/>
-        <w:t>User Classes and Characteristics</w:t>
+        <w:t>2.4</w:t>
+      </w:r>
+      <w:r>
+        <w:rPr>
+          <w:noProof/>
+        </w:rPr>
+        <w:tab/>
+        <w:t>Operating Environment</w:t>
       </w:r>
       <w:r>
         <w:rPr>
@@ -779,7 +779,7 @@
         <w:rPr>
           <w:noProof/>
         </w:rPr>
-        <w:instrText xml:space="preserve"> PAGEREF _Toc441230981 \h </w:instrText>
+        <w:instrText xml:space="preserve"> PAGEREF _Toc441230982 \h </w:instrText>
       </w:r>
       <w:r>
         <w:rPr>
@@ -819,14 +819,14 @@
         <w:rPr>
           <w:noProof/>
         </w:rPr>
-        <w:t>2.4</w:t>
-      </w:r>
-      <w:r>
-        <w:rPr>
-          <w:noProof/>
-        </w:rPr>
-        <w:tab/>
-        <w:t>Operating Environment</w:t>
+        <w:t>2.5</w:t>
+      </w:r>
+      <w:r>
+        <w:rPr>
+          <w:noProof/>
+        </w:rPr>
+        <w:tab/>
+        <w:t>Design and Implementation Constraints</w:t>
       </w:r>
       <w:r>
         <w:rPr>
@@ -844,7 +844,7 @@
         <w:rPr>
           <w:noProof/>
         </w:rPr>
-        <w:instrText xml:space="preserve"> PAGEREF _Toc441230982 \h </w:instrText>
+        <w:instrText xml:space="preserve"> PAGEREF _Toc441230983 \h </w:instrText>
       </w:r>
       <w:r>
         <w:rPr>
@@ -867,6 +867,36 @@
         <w:rPr>
           <w:noProof/>
         </w:rPr>
+        <w:fldChar w:fldCharType="end"/>
+      </w:r>
+    </w:p>
+    <w:p>
+      <w:pPr>
+        <w:pStyle w:val="TOC1"/>
+      </w:pPr>
+      <w:r>
+        <w:t>3.</w:t>
+      </w:r>
+      <w:r>
+        <w:tab/>
+        <w:t>External Interface Requirements</w:t>
+      </w:r>
+      <w:r>
+        <w:tab/>
+      </w:r>
+      <w:r>
+        <w:fldChar w:fldCharType="begin"/>
+      </w:r>
+      <w:r>
+        <w:instrText xml:space="preserve"> PAGEREF _Toc441230986 \h </w:instrText>
+      </w:r>
+      <w:r>
+        <w:fldChar w:fldCharType="separate"/>
+      </w:r>
+      <w:r>
+        <w:t>3</w:t>
+      </w:r>
+      <w:r>
         <w:fldChar w:fldCharType="end"/>
       </w:r>
     </w:p>
@@ -884,14 +914,14 @@
         <w:rPr>
           <w:noProof/>
         </w:rPr>
-        <w:t>2.5</w:t>
-      </w:r>
-      <w:r>
-        <w:rPr>
-          <w:noProof/>
-        </w:rPr>
-        <w:tab/>
-        <w:t>Design and Implementation Constraints</w:t>
+        <w:t>3.1</w:t>
+      </w:r>
+      <w:r>
+        <w:rPr>
+          <w:noProof/>
+        </w:rPr>
+        <w:tab/>
+        <w:t>User Interfaces</w:t>
       </w:r>
       <w:r>
         <w:rPr>
@@ -909,7 +939,7 @@
         <w:rPr>
           <w:noProof/>
         </w:rPr>
-        <w:instrText xml:space="preserve"> PAGEREF _Toc441230983 \h </w:instrText>
+        <w:instrText xml:space="preserve"> PAGEREF _Toc441230987 \h </w:instrText>
       </w:r>
       <w:r>
         <w:rPr>
@@ -926,7 +956,7 @@
         <w:rPr>
           <w:noProof/>
         </w:rPr>
-        <w:t>2</w:t>
+        <w:t>3</w:t>
       </w:r>
       <w:r>
         <w:rPr>
@@ -949,14 +979,20 @@
         <w:rPr>
           <w:noProof/>
         </w:rPr>
-        <w:t>2.6</w:t>
-      </w:r>
-      <w:r>
-        <w:rPr>
-          <w:noProof/>
-        </w:rPr>
-        <w:tab/>
-        <w:t>User Documentation</w:t>
+        <w:t>3.</w:t>
+      </w:r>
+      <w:r>
+        <w:rPr>
+          <w:noProof/>
+        </w:rPr>
+        <w:t>2</w:t>
+      </w:r>
+      <w:r>
+        <w:rPr>
+          <w:noProof/>
+        </w:rPr>
+        <w:tab/>
+        <w:t>Software Interfaces</w:t>
       </w:r>
       <w:r>
         <w:rPr>
@@ -974,7 +1010,7 @@
         <w:rPr>
           <w:noProof/>
         </w:rPr>
-        <w:instrText xml:space="preserve"> PAGEREF _Toc441230984 \h </w:instrText>
+        <w:instrText xml:space="preserve"> PAGEREF _Toc441230989 \h </w:instrText>
       </w:r>
       <w:r>
         <w:rPr>
@@ -991,7 +1027,7 @@
         <w:rPr>
           <w:noProof/>
         </w:rPr>
-        <w:t>2</w:t>
+        <w:t>3</w:t>
       </w:r>
       <w:r>
         <w:rPr>
@@ -1014,297 +1050,13 @@
         <w:rPr>
           <w:noProof/>
         </w:rPr>
-        <w:t>2.7</w:t>
-      </w:r>
-      <w:r>
-        <w:rPr>
-          <w:noProof/>
-        </w:rPr>
-        <w:tab/>
-        <w:t>Assumptions and Dependencies</w:t>
-      </w:r>
-      <w:r>
-        <w:rPr>
-          <w:noProof/>
-        </w:rPr>
-        <w:tab/>
-      </w:r>
-      <w:r>
-        <w:rPr>
-          <w:noProof/>
-        </w:rPr>
-        <w:fldChar w:fldCharType="begin"/>
-      </w:r>
-      <w:r>
-        <w:rPr>
-          <w:noProof/>
-        </w:rPr>
-        <w:instrText xml:space="preserve"> PAGEREF _Toc441230985 \h </w:instrText>
-      </w:r>
-      <w:r>
-        <w:rPr>
-          <w:noProof/>
-        </w:rPr>
-      </w:r>
-      <w:r>
-        <w:rPr>
-          <w:noProof/>
-        </w:rPr>
-        <w:fldChar w:fldCharType="separate"/>
+        <w:t>3.</w:t>
       </w:r>
       <w:r>
         <w:rPr>
           <w:noProof/>
         </w:rPr>
         <w:t>3</w:t>
-      </w:r>
-      <w:r>
-        <w:rPr>
-          <w:noProof/>
-        </w:rPr>
-        <w:fldChar w:fldCharType="end"/>
-      </w:r>
-    </w:p>
-    <w:p>
-      <w:pPr>
-        <w:pStyle w:val="TOC1"/>
-      </w:pPr>
-      <w:r>
-        <w:t>3.</w:t>
-      </w:r>
-      <w:r>
-        <w:tab/>
-        <w:t>External Interface Requirements</w:t>
-      </w:r>
-      <w:r>
-        <w:tab/>
-      </w:r>
-      <w:r>
-        <w:fldChar w:fldCharType="begin"/>
-      </w:r>
-      <w:r>
-        <w:instrText xml:space="preserve"> PAGEREF _Toc441230986 \h </w:instrText>
-      </w:r>
-      <w:r>
-        <w:fldChar w:fldCharType="separate"/>
-      </w:r>
-      <w:r>
-        <w:t>3</w:t>
-      </w:r>
-      <w:r>
-        <w:fldChar w:fldCharType="end"/>
-      </w:r>
-    </w:p>
-    <w:p>
-      <w:pPr>
-        <w:pStyle w:val="TOC2"/>
-        <w:tabs>
-          <w:tab w:val="left" w:pos="720"/>
-        </w:tabs>
-        <w:rPr>
-          <w:noProof/>
-        </w:rPr>
-      </w:pPr>
-      <w:r>
-        <w:rPr>
-          <w:noProof/>
-        </w:rPr>
-        <w:t>3.1</w:t>
-      </w:r>
-      <w:r>
-        <w:rPr>
-          <w:noProof/>
-        </w:rPr>
-        <w:tab/>
-        <w:t>User Interfaces</w:t>
-      </w:r>
-      <w:r>
-        <w:rPr>
-          <w:noProof/>
-        </w:rPr>
-        <w:tab/>
-      </w:r>
-      <w:r>
-        <w:rPr>
-          <w:noProof/>
-        </w:rPr>
-        <w:fldChar w:fldCharType="begin"/>
-      </w:r>
-      <w:r>
-        <w:rPr>
-          <w:noProof/>
-        </w:rPr>
-        <w:instrText xml:space="preserve"> PAGEREF _Toc441230987 \h </w:instrText>
-      </w:r>
-      <w:r>
-        <w:rPr>
-          <w:noProof/>
-        </w:rPr>
-      </w:r>
-      <w:r>
-        <w:rPr>
-          <w:noProof/>
-        </w:rPr>
-        <w:fldChar w:fldCharType="separate"/>
-      </w:r>
-      <w:r>
-        <w:rPr>
-          <w:noProof/>
-        </w:rPr>
-        <w:t>3</w:t>
-      </w:r>
-      <w:r>
-        <w:rPr>
-          <w:noProof/>
-        </w:rPr>
-        <w:fldChar w:fldCharType="end"/>
-      </w:r>
-    </w:p>
-    <w:p>
-      <w:pPr>
-        <w:pStyle w:val="TOC2"/>
-        <w:tabs>
-          <w:tab w:val="left" w:pos="720"/>
-        </w:tabs>
-        <w:rPr>
-          <w:noProof/>
-        </w:rPr>
-      </w:pPr>
-      <w:r>
-        <w:rPr>
-          <w:noProof/>
-        </w:rPr>
-        <w:t>3.2</w:t>
-      </w:r>
-      <w:r>
-        <w:rPr>
-          <w:noProof/>
-        </w:rPr>
-        <w:tab/>
-        <w:t>Hardware Interfaces</w:t>
-      </w:r>
-      <w:r>
-        <w:rPr>
-          <w:noProof/>
-        </w:rPr>
-        <w:tab/>
-      </w:r>
-      <w:r>
-        <w:rPr>
-          <w:noProof/>
-        </w:rPr>
-        <w:fldChar w:fldCharType="begin"/>
-      </w:r>
-      <w:r>
-        <w:rPr>
-          <w:noProof/>
-        </w:rPr>
-        <w:instrText xml:space="preserve"> PAGEREF _Toc441230988 \h </w:instrText>
-      </w:r>
-      <w:r>
-        <w:rPr>
-          <w:noProof/>
-        </w:rPr>
-      </w:r>
-      <w:r>
-        <w:rPr>
-          <w:noProof/>
-        </w:rPr>
-        <w:fldChar w:fldCharType="separate"/>
-      </w:r>
-      <w:r>
-        <w:rPr>
-          <w:noProof/>
-        </w:rPr>
-        <w:t>3</w:t>
-      </w:r>
-      <w:r>
-        <w:rPr>
-          <w:noProof/>
-        </w:rPr>
-        <w:fldChar w:fldCharType="end"/>
-      </w:r>
-    </w:p>
-    <w:p>
-      <w:pPr>
-        <w:pStyle w:val="TOC2"/>
-        <w:tabs>
-          <w:tab w:val="left" w:pos="720"/>
-        </w:tabs>
-        <w:rPr>
-          <w:noProof/>
-        </w:rPr>
-      </w:pPr>
-      <w:r>
-        <w:rPr>
-          <w:noProof/>
-        </w:rPr>
-        <w:t>3.3</w:t>
-      </w:r>
-      <w:r>
-        <w:rPr>
-          <w:noProof/>
-        </w:rPr>
-        <w:tab/>
-        <w:t>Software Interfaces</w:t>
-      </w:r>
-      <w:r>
-        <w:rPr>
-          <w:noProof/>
-        </w:rPr>
-        <w:tab/>
-      </w:r>
-      <w:r>
-        <w:rPr>
-          <w:noProof/>
-        </w:rPr>
-        <w:fldChar w:fldCharType="begin"/>
-      </w:r>
-      <w:r>
-        <w:rPr>
-          <w:noProof/>
-        </w:rPr>
-        <w:instrText xml:space="preserve"> PAGEREF _Toc441230989 \h </w:instrText>
-      </w:r>
-      <w:r>
-        <w:rPr>
-          <w:noProof/>
-        </w:rPr>
-      </w:r>
-      <w:r>
-        <w:rPr>
-          <w:noProof/>
-        </w:rPr>
-        <w:fldChar w:fldCharType="separate"/>
-      </w:r>
-      <w:r>
-        <w:rPr>
-          <w:noProof/>
-        </w:rPr>
-        <w:t>3</w:t>
-      </w:r>
-      <w:r>
-        <w:rPr>
-          <w:noProof/>
-        </w:rPr>
-        <w:fldChar w:fldCharType="end"/>
-      </w:r>
-    </w:p>
-    <w:p>
-      <w:pPr>
-        <w:pStyle w:val="TOC2"/>
-        <w:tabs>
-          <w:tab w:val="left" w:pos="720"/>
-        </w:tabs>
-        <w:rPr>
-          <w:noProof/>
-        </w:rPr>
-      </w:pPr>
-      <w:r>
-        <w:rPr>
-          <w:noProof/>
-        </w:rPr>
-        <w:t>3.4</w:t>
       </w:r>
       <w:r>
         <w:rPr>
@@ -2518,93 +2270,73 @@
     </w:p>
     <w:p>
       <w:pPr>
-        <w:pStyle w:val="Heading2"/>
-      </w:pPr>
-      <w:bookmarkStart w:id="17" w:name="_Toc439994672"/>
-      <w:bookmarkStart w:id="18" w:name="_Toc441230977"/>
+        <w:pStyle w:val="Heading1"/>
+      </w:pPr>
+      <w:bookmarkStart w:id="17" w:name="_Toc439994673"/>
+      <w:bookmarkStart w:id="18" w:name="_Toc441230978"/>
       <w:r>
         <w:lastRenderedPageBreak/>
-        <w:t>References</w:t>
+        <w:t>Overall Description</w:t>
       </w:r>
       <w:bookmarkEnd w:id="17"/>
       <w:bookmarkEnd w:id="18"/>
     </w:p>
     <w:p>
       <w:pPr>
-        <w:pStyle w:val="template"/>
-      </w:pPr>
-      <w:r>
-        <w:t>&lt;List any other documents or Web addresses to which this SRS refers. These may include user interface style guides, contracts, standards, system requirements specifications, use case documents, or a vision and scope document. Provide enough information so that the reader could access a copy of each reference, including title, author, version number, date, and source or location.&gt;</w:t>
-      </w:r>
-    </w:p>
-    <w:p>
-      <w:pPr>
-        <w:pStyle w:val="Heading1"/>
-      </w:pPr>
-      <w:bookmarkStart w:id="19" w:name="_Toc439994673"/>
-      <w:bookmarkStart w:id="20" w:name="_Toc441230978"/>
-      <w:r>
-        <w:t>Overall Description</w:t>
+        <w:pStyle w:val="Heading2"/>
+      </w:pPr>
+      <w:bookmarkStart w:id="19" w:name="_Toc439994674"/>
+      <w:bookmarkStart w:id="20" w:name="_Toc441230979"/>
+      <w:r>
+        <w:t>Product Perspective</w:t>
       </w:r>
       <w:bookmarkEnd w:id="19"/>
       <w:bookmarkEnd w:id="20"/>
     </w:p>
     <w:p>
       <w:pPr>
+        <w:pStyle w:val="template"/>
+      </w:pPr>
+      <w:r>
+        <w:t>&lt;Describe the context and origin of the product being specified in this SRS. For example, state whether this product is a follow-on member of a product family, a replacement for certain existing systems, or a new, self-contained product. If the SRS defines a component of a larger system, relate the requirements of the larger system to the functionality of this software and identify interfaces between the two. A simple diagram that shows the major components of the overall system, subsystem interconnections, and external interfaces can be helpful.&gt;</w:t>
+      </w:r>
+    </w:p>
+    <w:p>
+      <w:pPr>
+        <w:pStyle w:val="template"/>
+      </w:pPr>
+    </w:p>
+    <w:p>
+      <w:pPr>
+        <w:pStyle w:val="template"/>
+        <w:rPr>
+          <w:i w:val="0"/>
+        </w:rPr>
+      </w:pPr>
+      <w:r>
+        <w:rPr>
+          <w:i w:val="0"/>
+        </w:rPr>
+        <w:t>The school is rather old and have their files on paper</w:t>
+      </w:r>
+      <w:r>
+        <w:rPr>
+          <w:i w:val="0"/>
+        </w:rPr>
+        <w:t>. While the system works, the new system will increase efficiency and allow them to maintain larger amounts of students.</w:t>
+      </w:r>
+    </w:p>
+    <w:p>
+      <w:pPr>
         <w:pStyle w:val="Heading2"/>
       </w:pPr>
-      <w:bookmarkStart w:id="21" w:name="_Toc439994674"/>
-      <w:bookmarkStart w:id="22" w:name="_Toc441230979"/>
-      <w:r>
-        <w:t>Product Perspective</w:t>
+      <w:bookmarkStart w:id="21" w:name="_Toc439994675"/>
+      <w:bookmarkStart w:id="22" w:name="_Toc441230980"/>
+      <w:r>
+        <w:t>Product Functions</w:t>
       </w:r>
       <w:bookmarkEnd w:id="21"/>
       <w:bookmarkEnd w:id="22"/>
-    </w:p>
-    <w:p>
-      <w:pPr>
-        <w:pStyle w:val="template"/>
-      </w:pPr>
-      <w:r>
-        <w:t>&lt;Describe the context and origin of the product being specified in this SRS. For example, state whether this product is a follow-on member of a product family, a replacement for certain existing systems, or a new, self-contained product. If the SRS defines a component of a larger system, relate the requirements of the larger system to the functionality of this software and identify interfaces between the two. A simple diagram that shows the major components of the overall system, subsystem interconnections, and external interfaces can be helpful.&gt;</w:t>
-      </w:r>
-    </w:p>
-    <w:p>
-      <w:pPr>
-        <w:pStyle w:val="template"/>
-      </w:pPr>
-    </w:p>
-    <w:p>
-      <w:pPr>
-        <w:pStyle w:val="template"/>
-        <w:rPr>
-          <w:i w:val="0"/>
-        </w:rPr>
-      </w:pPr>
-      <w:r>
-        <w:rPr>
-          <w:i w:val="0"/>
-        </w:rPr>
-        <w:t>The school is rather old and have their files on paper</w:t>
-      </w:r>
-      <w:r>
-        <w:rPr>
-          <w:i w:val="0"/>
-        </w:rPr>
-        <w:t>. While the system works, the new system will increase efficiency and allow them to maintain larger amounts of students.</w:t>
-      </w:r>
-    </w:p>
-    <w:p>
-      <w:pPr>
-        <w:pStyle w:val="Heading2"/>
-      </w:pPr>
-      <w:bookmarkStart w:id="23" w:name="_Toc439994675"/>
-      <w:bookmarkStart w:id="24" w:name="_Toc441230980"/>
-      <w:r>
-        <w:t>Product Functions</w:t>
-      </w:r>
-      <w:bookmarkEnd w:id="23"/>
-      <w:bookmarkEnd w:id="24"/>
     </w:p>
     <w:p>
       <w:pPr>
@@ -2783,10 +2515,100 @@
       <w:pPr>
         <w:pStyle w:val="Heading2"/>
       </w:pPr>
-      <w:bookmarkStart w:id="25" w:name="_Toc439994676"/>
-      <w:bookmarkStart w:id="26" w:name="_Toc441230981"/>
+      <w:bookmarkStart w:id="23" w:name="_Toc439994676"/>
+      <w:bookmarkStart w:id="24" w:name="_Toc441230981"/>
       <w:r>
         <w:t>User Classes and Characteristics</w:t>
+      </w:r>
+      <w:bookmarkEnd w:id="23"/>
+      <w:bookmarkEnd w:id="24"/>
+    </w:p>
+    <w:p>
+      <w:pPr>
+        <w:pStyle w:val="template"/>
+      </w:pPr>
+      <w:r>
+        <w:t>&lt;Identify the various user classes that you anticipate will use this product. User classes may be differentiated based on frequency of use, subset of product functions used, technical expertise, security or privilege levels, educational level, or experience. Describe the pertinent characteristics of each user class. Certain requirements may pertain only to certain user classes. Distinguish the most important user classes for this product from those who are less important to satisfy.&gt;</w:t>
+      </w:r>
+    </w:p>
+    <w:p>
+      <w:pPr>
+        <w:pStyle w:val="template"/>
+        <w:rPr>
+          <w:i w:val="0"/>
+        </w:rPr>
+      </w:pPr>
+    </w:p>
+    <w:p>
+      <w:pPr>
+        <w:pStyle w:val="template"/>
+        <w:rPr>
+          <w:i w:val="0"/>
+        </w:rPr>
+      </w:pPr>
+      <w:r>
+        <w:rPr>
+          <w:i w:val="0"/>
+        </w:rPr>
+        <w:t xml:space="preserve">The main class will be of a </w:t>
+      </w:r>
+      <w:r>
+        <w:rPr>
+          <w:i w:val="0"/>
+        </w:rPr>
+        <w:t>person</w:t>
+      </w:r>
+      <w:r>
+        <w:rPr>
+          <w:i w:val="0"/>
+        </w:rPr>
+        <w:t xml:space="preserve">. The class will </w:t>
+      </w:r>
+      <w:r>
+        <w:rPr>
+          <w:i w:val="0"/>
+        </w:rPr>
+        <w:t>contain the ability to store the first and last name, as well as the login information</w:t>
+      </w:r>
+      <w:r>
+        <w:rPr>
+          <w:i w:val="0"/>
+        </w:rPr>
+        <w:t>.</w:t>
+      </w:r>
+      <w:r>
+        <w:rPr>
+          <w:i w:val="0"/>
+        </w:rPr>
+        <w:t xml:space="preserve"> Two of the subclasses will be for students and </w:t>
+      </w:r>
+      <w:r>
+        <w:rPr>
+          <w:i w:val="0"/>
+        </w:rPr>
+        <w:t>administrators</w:t>
+      </w:r>
+      <w:r>
+        <w:rPr>
+          <w:i w:val="0"/>
+        </w:rPr>
+        <w:t>. The students will have all the same attributes of the person, with the added ability to view grades. The administrators will have the same attributes of person</w:t>
+      </w:r>
+      <w:r>
+        <w:rPr>
+          <w:i w:val="0"/>
+        </w:rPr>
+        <w:t xml:space="preserve"> and student with the added ability to change grades.</w:t>
+      </w:r>
+    </w:p>
+    <w:p>
+      <w:pPr>
+        <w:pStyle w:val="Heading2"/>
+      </w:pPr>
+      <w:bookmarkStart w:id="25" w:name="_Toc439994677"/>
+      <w:bookmarkStart w:id="26" w:name="_Toc441230982"/>
+      <w:r>
+        <w:t>Operating Environment</w:t>
       </w:r>
       <w:bookmarkEnd w:id="25"/>
       <w:bookmarkEnd w:id="26"/>
@@ -2796,47 +2618,39 @@
         <w:pStyle w:val="template"/>
       </w:pPr>
       <w:r>
-        <w:t>&lt;Identify the various user classes that you anticipate will use this product. User classes may be differentiated based on frequency of use, subset of product functions used, technical expertise, security or privilege levels, educational level, or experience. Describe the pertinent characteristics of each user class. Certain requirements may pertain only to certain user classes. Distinguish the most important user classes for this product from those who are less important to satisfy.&gt;</w:t>
-      </w:r>
-    </w:p>
-    <w:p>
-      <w:pPr>
-        <w:pStyle w:val="template"/>
-        <w:rPr>
-          <w:i w:val="0"/>
-        </w:rPr>
-      </w:pPr>
-    </w:p>
-    <w:p>
-      <w:pPr>
-        <w:pStyle w:val="template"/>
-        <w:rPr>
-          <w:i w:val="0"/>
-        </w:rPr>
-      </w:pPr>
-      <w:r>
-        <w:rPr>
-          <w:i w:val="0"/>
-        </w:rPr>
-        <w:t xml:space="preserve">The main class will be of a </w:t>
-      </w:r>
-      <w:r>
-        <w:rPr>
-          <w:i w:val="0"/>
-        </w:rPr>
-        <w:t>person</w:t>
-      </w:r>
-      <w:r>
-        <w:rPr>
-          <w:i w:val="0"/>
-        </w:rPr>
-        <w:t xml:space="preserve">. The class will </w:t>
-      </w:r>
-      <w:r>
-        <w:rPr>
-          <w:i w:val="0"/>
-        </w:rPr>
-        <w:t>contain the ability to store the first and last name, as well as the login information</w:t>
+        <w:t>&lt;Describe the environment in which the software will operate, including the hardware platform, operating system and versions, and any other software components or applications with which it must peacefully coexist.&gt;</w:t>
+      </w:r>
+    </w:p>
+    <w:p>
+      <w:pPr>
+        <w:pStyle w:val="template"/>
+      </w:pPr>
+    </w:p>
+    <w:p>
+      <w:pPr>
+        <w:pStyle w:val="template"/>
+        <w:rPr>
+          <w:i w:val="0"/>
+        </w:rPr>
+      </w:pPr>
+      <w:r>
+        <w:rPr>
+          <w:i w:val="0"/>
+        </w:rPr>
+        <w:lastRenderedPageBreak/>
+        <w:t>The software will operate as a web application</w:t>
+      </w:r>
+      <w:r>
+        <w:rPr>
+          <w:i w:val="0"/>
+        </w:rPr>
+        <w:t xml:space="preserve"> created by Flask</w:t>
+      </w:r>
+      <w:r>
+        <w:rPr>
+          <w:i w:val="0"/>
+        </w:rPr>
+        <w:t>, hosted on Azure</w:t>
       </w:r>
       <w:r>
         <w:rPr>
@@ -2844,48 +2658,15 @@
         </w:rPr>
         <w:t>.</w:t>
       </w:r>
-      <w:r>
-        <w:rPr>
-          <w:i w:val="0"/>
-        </w:rPr>
-        <w:t xml:space="preserve"> Two of the subclasses will be for students and </w:t>
-      </w:r>
-      <w:proofErr w:type="spellStart"/>
-      <w:r>
-        <w:rPr>
-          <w:i w:val="0"/>
-        </w:rPr>
-        <w:t>administators</w:t>
-      </w:r>
-      <w:proofErr w:type="spellEnd"/>
-      <w:r>
-        <w:rPr>
-          <w:i w:val="0"/>
-        </w:rPr>
-        <w:t xml:space="preserve">. The students will have all the same attributes of the person, with the added ability to view grades. The </w:t>
-      </w:r>
-      <w:r>
-        <w:rPr>
-          <w:i w:val="0"/>
-        </w:rPr>
-        <w:lastRenderedPageBreak/>
-        <w:t>administrators will have the same attributes of person</w:t>
-      </w:r>
-      <w:r>
-        <w:rPr>
-          <w:i w:val="0"/>
-        </w:rPr>
-        <w:t xml:space="preserve"> and student with the added ability to change grades.</w:t>
-      </w:r>
     </w:p>
     <w:p>
       <w:pPr>
         <w:pStyle w:val="Heading2"/>
       </w:pPr>
-      <w:bookmarkStart w:id="27" w:name="_Toc439994677"/>
-      <w:bookmarkStart w:id="28" w:name="_Toc441230982"/>
-      <w:r>
-        <w:t>Operating Environment</w:t>
+      <w:bookmarkStart w:id="27" w:name="_Toc439994680"/>
+      <w:bookmarkStart w:id="28" w:name="_Toc441230985"/>
+      <w:r>
+        <w:t>Assumptions and Dependencies</w:t>
       </w:r>
       <w:bookmarkEnd w:id="27"/>
       <w:bookmarkEnd w:id="28"/>
@@ -2895,46 +2676,66 @@
         <w:pStyle w:val="template"/>
       </w:pPr>
       <w:r>
-        <w:t>&lt;Describe the environment in which the software will operate, including the hardware platform, operating system and versions, and any other software components or applications with which it must peacefully coexist.&gt;</w:t>
-      </w:r>
-    </w:p>
-    <w:p>
-      <w:pPr>
-        <w:pStyle w:val="template"/>
-      </w:pPr>
-    </w:p>
-    <w:p>
-      <w:pPr>
-        <w:pStyle w:val="template"/>
-        <w:rPr>
-          <w:i w:val="0"/>
-        </w:rPr>
-      </w:pPr>
-      <w:r>
-        <w:rPr>
-          <w:i w:val="0"/>
-        </w:rPr>
-        <w:t>The software will operate as a web application</w:t>
-      </w:r>
-      <w:r>
-        <w:rPr>
-          <w:i w:val="0"/>
-        </w:rPr>
-        <w:t xml:space="preserve"> created by Flask.</w:t>
-      </w:r>
-      <w:bookmarkStart w:id="29" w:name="_GoBack"/>
+        <w:t>&lt;List any assumed factors (as opposed to known facts) that could affect the requirements stated in the SRS. These could include third-party or commercial components that you plan to use, issues around the development or operating environment, or constraints. The project could be affected if these assumptions are incorrect, are not shared, or change. Also identify any dependencies the project has on external factors, such as software components that you intend to reuse from another project, unless they are already documented elsewhere (for example, in the vision and scope document or the project plan).&gt;</w:t>
+      </w:r>
+    </w:p>
+    <w:p>
+      <w:pPr>
+        <w:pStyle w:val="template"/>
+      </w:pPr>
+    </w:p>
+    <w:p>
+      <w:pPr>
+        <w:pStyle w:val="template"/>
+        <w:rPr>
+          <w:i w:val="0"/>
+        </w:rPr>
+      </w:pPr>
+      <w:r>
+        <w:rPr>
+          <w:i w:val="0"/>
+        </w:rPr>
+        <w:t>The project is dependent on internet access</w:t>
+      </w:r>
+      <w:r>
+        <w:rPr>
+          <w:i w:val="0"/>
+        </w:rPr>
+        <w:t xml:space="preserve"> and is also dependent on the hosting service. However, an offline version could be made</w:t>
+      </w:r>
+      <w:r>
+        <w:rPr>
+          <w:i w:val="0"/>
+        </w:rPr>
+        <w:t xml:space="preserve"> where the database can be stored </w:t>
+      </w:r>
+      <w:r>
+        <w:rPr>
+          <w:i w:val="0"/>
+        </w:rPr>
+        <w:t>locally.</w:t>
+      </w:r>
+    </w:p>
+    <w:p>
+      <w:pPr>
+        <w:pStyle w:val="Heading1"/>
+      </w:pPr>
+      <w:bookmarkStart w:id="29" w:name="_Toc439994682"/>
+      <w:bookmarkStart w:id="30" w:name="_Toc441230986"/>
+      <w:r>
+        <w:t>External Interface Requirements</w:t>
+      </w:r>
       <w:bookmarkEnd w:id="29"/>
+      <w:bookmarkEnd w:id="30"/>
     </w:p>
     <w:p>
       <w:pPr>
         <w:pStyle w:val="Heading2"/>
       </w:pPr>
-      <w:bookmarkStart w:id="30" w:name="_Toc439994678"/>
-      <w:bookmarkStart w:id="31" w:name="_Toc441230983"/>
-      <w:r>
-        <w:t>Design and Implementation Constraints</w:t>
-      </w:r>
-      <w:bookmarkEnd w:id="30"/>
+      <w:bookmarkStart w:id="31" w:name="_Toc441230987"/>
+      <w:r>
+        <w:t>User Interfaces</w:t>
+      </w:r>
       <w:bookmarkEnd w:id="31"/>
     </w:p>
     <w:p>
@@ -2942,17 +2743,60 @@
         <w:pStyle w:val="template"/>
       </w:pPr>
       <w:r>
-        <w:t>&lt;Describe any items or issues that will limit the options available to the developers. These might include: corporate or regulatory policies; hardware limitations (timing requirements, memory requirements); interfaces to other applications; specific technologies, tools, and databases to be used; parallel operations; language requirements; communications protocols; security considerations; design conventions or programming standards (for example, if the customer’s organization will be responsible for maintaining the delivered software).&gt;</w:t>
+        <w:t>&lt;Describe the logical characteristics of each interface between the software product and the users. This may include sample screen images, any GUI standards or product family style guides that are to be followed, screen layout constraints, standard buttons and functions (e.g., help) that will appear on every screen, keyboard shortcuts, error message display standards, and so on. Define the software components for which a user interface is needed. Details of the user interface design should be documented in a separate user interface specification.&gt;</w:t>
+      </w:r>
+    </w:p>
+    <w:p>
+      <w:pPr>
+        <w:pStyle w:val="template"/>
+      </w:pPr>
+    </w:p>
+    <w:p>
+      <w:pPr>
+        <w:pStyle w:val="template"/>
+        <w:rPr>
+          <w:i w:val="0"/>
+        </w:rPr>
+      </w:pPr>
+      <w:r>
+        <w:rPr>
+          <w:i w:val="0"/>
+        </w:rPr>
+        <w:t>The user interface will be similar to that of a website. The user will log in and a dashboard of their user functions will show up. There'll be different buttons</w:t>
+      </w:r>
+      <w:r>
+        <w:rPr>
+          <w:i w:val="0"/>
+        </w:rPr>
+        <w:t xml:space="preserve"> where the user can choose if they want to view different attributes, make changes to the database.</w:t>
+      </w:r>
+      <w:r>
+        <w:rPr>
+          <w:i w:val="0"/>
+        </w:rPr>
+        <w:t xml:space="preserve"> Some of the error messages may include </w:t>
+      </w:r>
+      <w:r>
+        <w:rPr>
+          <w:i w:val="0"/>
+        </w:rPr>
+        <w:t xml:space="preserve">not being able </w:t>
+      </w:r>
+      <w:r>
+        <w:rPr>
+          <w:i w:val="0"/>
+        </w:rPr>
+        <w:t>log in, corrupted database, function not being able to be performed.</w:t>
       </w:r>
     </w:p>
     <w:p>
       <w:pPr>
         <w:pStyle w:val="Heading2"/>
       </w:pPr>
-      <w:bookmarkStart w:id="32" w:name="_Toc439994679"/>
-      <w:bookmarkStart w:id="33" w:name="_Toc441230984"/>
-      <w:r>
-        <w:t>User Documentation</w:t>
+      <w:bookmarkStart w:id="32" w:name="_Toc439994685"/>
+      <w:bookmarkStart w:id="33" w:name="_Toc441230989"/>
+      <w:r>
+        <w:t>Software Interfaces</w:t>
       </w:r>
       <w:bookmarkEnd w:id="32"/>
       <w:bookmarkEnd w:id="33"/>
@@ -2962,17 +2806,17 @@
         <w:pStyle w:val="template"/>
       </w:pPr>
       <w:r>
-        <w:t>&lt;List the user documentation components (such as user manuals, on-line help, and tutorials) that will be delivered along with the software. Identify any known user documentation delivery formats or standards.&gt;</w:t>
+        <w:t>&lt;Describe the connections between this product and other specific software components (name and version), including databases, operating systems, tools, libraries, and integrated commercial components. Identify the data items or messages coming into the system and going out and describe the purpose of each. Describe the services needed and the nature of communications. Refer to documents that describe detailed application programming interface protocols. Identify data that will be shared across software components. If the data sharing mechanism must be implemented in a specific way (for example, use of a global data area in a multitasking operating system), specify this as an implementation constraint.&gt;</w:t>
       </w:r>
     </w:p>
     <w:p>
       <w:pPr>
         <w:pStyle w:val="Heading2"/>
       </w:pPr>
-      <w:bookmarkStart w:id="34" w:name="_Toc439994680"/>
-      <w:bookmarkStart w:id="35" w:name="_Toc441230985"/>
-      <w:r>
-        <w:t>Assumptions and Dependencies</w:t>
+      <w:bookmarkStart w:id="34" w:name="_Toc439994686"/>
+      <w:bookmarkStart w:id="35" w:name="_Toc441230990"/>
+      <w:r>
+        <w:t>Communications Interfaces</w:t>
       </w:r>
       <w:bookmarkEnd w:id="34"/>
       <w:bookmarkEnd w:id="35"/>
@@ -2982,131 +2826,59 @@
         <w:pStyle w:val="template"/>
       </w:pPr>
       <w:r>
-        <w:t>&lt;List any assumed factors (as opposed to known facts) that could affect the requirements stated in the SRS. These could include third-party or commercial components that you plan to use, issues around the development or operating environment, or constraints. The project could be affected if these assumptions are incorrect, are not shared, or change. Also identify any dependencies the project has on external factors, such as software components that you intend to reuse from another project, unless they are already documented elsewhere (for example, in the vision and scope document or the project plan).&gt;</w:t>
-      </w:r>
+        <w:t xml:space="preserve">&lt;Describe the requirements associated with any communications functions required by this product, including e-mail, web browser, network server communications protocols, electronic forms, and so on. Define any pertinent message formatting. Identify any communication standards </w:t>
+      </w:r>
+      <w:r>
+        <w:lastRenderedPageBreak/>
+        <w:t>that will be used, such as FTP or HTTP. Specify any communication security or encryption issues, data transfer rates, and synchronization mechanisms.&gt;</w:t>
+      </w:r>
+    </w:p>
+    <w:p>
+      <w:pPr>
+        <w:pStyle w:val="template"/>
+      </w:pPr>
+    </w:p>
+    <w:p>
+      <w:pPr>
+        <w:pStyle w:val="template"/>
+        <w:rPr>
+          <w:i w:val="0"/>
+        </w:rPr>
+      </w:pPr>
+      <w:bookmarkStart w:id="36" w:name="_GoBack"/>
+      <w:bookmarkEnd w:id="36"/>
     </w:p>
     <w:p>
       <w:pPr>
         <w:pStyle w:val="Heading1"/>
       </w:pPr>
-      <w:bookmarkStart w:id="36" w:name="_Toc439994682"/>
-      <w:bookmarkStart w:id="37" w:name="_Toc441230986"/>
-      <w:r>
-        <w:t>External Interface Requirements</w:t>
-      </w:r>
-      <w:bookmarkEnd w:id="36"/>
+      <w:bookmarkStart w:id="37" w:name="_Toc439994687"/>
+      <w:bookmarkStart w:id="38" w:name="_Toc441230991"/>
+      <w:r>
+        <w:t>System Features</w:t>
+      </w:r>
       <w:bookmarkEnd w:id="37"/>
+      <w:bookmarkEnd w:id="38"/>
+    </w:p>
+    <w:p>
+      <w:pPr>
+        <w:pStyle w:val="template"/>
+      </w:pPr>
+      <w:r>
+        <w:t>&lt;This template illustrates organizing the functional requirements for the product by system features, the major services provided by the product. You may prefer to organize this section by use case, mode of operation, user class, object class, functional hierarchy, or combinations of these, whatever makes the most logical sense for your product.&gt;</w:t>
+      </w:r>
     </w:p>
     <w:p>
       <w:pPr>
         <w:pStyle w:val="Heading2"/>
       </w:pPr>
-      <w:bookmarkStart w:id="38" w:name="_Toc441230987"/>
-      <w:r>
-        <w:t>User Interfaces</w:t>
-      </w:r>
-      <w:bookmarkEnd w:id="38"/>
-    </w:p>
-    <w:p>
-      <w:pPr>
-        <w:pStyle w:val="template"/>
-      </w:pPr>
-      <w:r>
-        <w:t>&lt;Describe the logical characteristics of each interface between the software product and the users. This may include sample screen images, any GUI standards or product family style guides that are to be followed, screen layout constraints, standard buttons and functions (e.g., help) that will appear on every screen, keyboard shortcuts, error message display standards, and so on. Define the software components for which a user interface is needed. Details of the user interface design should be documented in a separate user interface specification.&gt;</w:t>
-      </w:r>
-    </w:p>
-    <w:p>
-      <w:pPr>
-        <w:pStyle w:val="Heading2"/>
-      </w:pPr>
-      <w:bookmarkStart w:id="39" w:name="_Toc439994684"/>
-      <w:bookmarkStart w:id="40" w:name="_Toc441230988"/>
-      <w:r>
-        <w:lastRenderedPageBreak/>
-        <w:t>Hardware Interfaces</w:t>
+      <w:bookmarkStart w:id="39" w:name="_Toc439994688"/>
+      <w:bookmarkStart w:id="40" w:name="_Toc441230992"/>
+      <w:r>
+        <w:t>System Feature 1</w:t>
       </w:r>
       <w:bookmarkEnd w:id="39"/>
       <w:bookmarkEnd w:id="40"/>
-    </w:p>
-    <w:p>
-      <w:pPr>
-        <w:pStyle w:val="template"/>
-      </w:pPr>
-      <w:r>
-        <w:t>&lt;Describe the logical and physical characteristics of each interface between the software product and the hardware components of the system. This may include the supported device types, the nature of the data and control interactions between the software and the hardware, and communication protocols to be used.&gt;</w:t>
-      </w:r>
-    </w:p>
-    <w:p>
-      <w:pPr>
-        <w:pStyle w:val="Heading2"/>
-      </w:pPr>
-      <w:bookmarkStart w:id="41" w:name="_Toc439994685"/>
-      <w:bookmarkStart w:id="42" w:name="_Toc441230989"/>
-      <w:r>
-        <w:t>Software Interfaces</w:t>
-      </w:r>
-      <w:bookmarkEnd w:id="41"/>
-      <w:bookmarkEnd w:id="42"/>
-    </w:p>
-    <w:p>
-      <w:pPr>
-        <w:pStyle w:val="template"/>
-      </w:pPr>
-      <w:r>
-        <w:t>&lt;Describe the connections between this product and other specific software components (name and version), including databases, operating systems, tools, libraries, and integrated commercial components. Identify the data items or messages coming into the system and going out and describe the purpose of each. Describe the services needed and the nature of communications. Refer to documents that describe detailed application programming interface protocols. Identify data that will be shared across software components. If the data sharing mechanism must be implemented in a specific way (for example, use of a global data area in a multitasking operating system), specify this as an implementation constraint.&gt;</w:t>
-      </w:r>
-    </w:p>
-    <w:p>
-      <w:pPr>
-        <w:pStyle w:val="Heading2"/>
-      </w:pPr>
-      <w:bookmarkStart w:id="43" w:name="_Toc439994686"/>
-      <w:bookmarkStart w:id="44" w:name="_Toc441230990"/>
-      <w:r>
-        <w:t>Communications Interfaces</w:t>
-      </w:r>
-      <w:bookmarkEnd w:id="43"/>
-      <w:bookmarkEnd w:id="44"/>
-    </w:p>
-    <w:p>
-      <w:pPr>
-        <w:pStyle w:val="template"/>
-      </w:pPr>
-      <w:r>
-        <w:t>&lt;Describe the requirements associated with any communications functions required by this product, including e-mail, web browser, network server communications protocols, electronic forms, and so on. Define any pertinent message formatting. Identify any communication standards that will be used, such as FTP or HTTP. Specify any communication security or encryption issues, data transfer rates, and synchronization mechanisms.&gt;</w:t>
-      </w:r>
-    </w:p>
-    <w:p>
-      <w:pPr>
-        <w:pStyle w:val="Heading1"/>
-      </w:pPr>
-      <w:bookmarkStart w:id="45" w:name="_Toc439994687"/>
-      <w:bookmarkStart w:id="46" w:name="_Toc441230991"/>
-      <w:r>
-        <w:t>System Features</w:t>
-      </w:r>
-      <w:bookmarkEnd w:id="45"/>
-      <w:bookmarkEnd w:id="46"/>
-    </w:p>
-    <w:p>
-      <w:pPr>
-        <w:pStyle w:val="template"/>
-      </w:pPr>
-      <w:r>
-        <w:t>&lt;This template illustrates organizing the functional requirements for the product by system features, the major services provided by the product. You may prefer to organize this section by use case, mode of operation, user class, object class, functional hierarchy, or combinations of these, whatever makes the most logical sense for your product.&gt;</w:t>
-      </w:r>
-    </w:p>
-    <w:p>
-      <w:pPr>
-        <w:pStyle w:val="Heading2"/>
-      </w:pPr>
-      <w:bookmarkStart w:id="47" w:name="_Toc439994688"/>
-      <w:bookmarkStart w:id="48" w:name="_Toc441230992"/>
-      <w:r>
-        <w:t>System Feature 1</w:t>
-      </w:r>
-      <w:bookmarkEnd w:id="47"/>
-      <w:bookmarkEnd w:id="48"/>
     </w:p>
     <w:p>
       <w:pPr>
@@ -3191,7 +2963,6 @@
         </w:rPr>
       </w:pPr>
       <w:r>
-        <w:lastRenderedPageBreak/>
         <w:t>&lt;Itemize the detailed functional requirements associated with this feature. These are the software capabilities that must be present in order for the user to carry out the services provided by the feature, or to execute the use case. Include how the product should respond to anticipated error conditions or invalid inputs. Requirements should be concise, complete, unambiguous, verifiable, and necessary. Use “TBD” as a placeholder to indicate when necessary information is not yet available.&gt;</w:t>
       </w:r>
     </w:p>
@@ -3257,32 +3028,113 @@
       <w:pPr>
         <w:pStyle w:val="Heading2"/>
       </w:pPr>
-      <w:bookmarkStart w:id="49" w:name="_Toc439994689"/>
-      <w:bookmarkStart w:id="50" w:name="_Toc441230993"/>
-      <w:r>
+      <w:bookmarkStart w:id="41" w:name="_Toc439994689"/>
+      <w:bookmarkStart w:id="42" w:name="_Toc441230993"/>
+      <w:r>
+        <w:lastRenderedPageBreak/>
         <w:t>System Feature 2 (and so on)</w:t>
       </w:r>
+      <w:bookmarkEnd w:id="41"/>
+      <w:bookmarkEnd w:id="42"/>
+    </w:p>
+    <w:p>
+      <w:pPr>
+        <w:pStyle w:val="Heading1"/>
+      </w:pPr>
+      <w:bookmarkStart w:id="43" w:name="_Toc441230994"/>
+      <w:bookmarkStart w:id="44" w:name="_Toc439994690"/>
+      <w:r>
+        <w:t>Other Nonfunctional Requirements</w:t>
+      </w:r>
+      <w:bookmarkEnd w:id="43"/>
+    </w:p>
+    <w:p>
+      <w:pPr>
+        <w:pStyle w:val="Heading2"/>
+      </w:pPr>
+      <w:bookmarkStart w:id="45" w:name="_Toc441230995"/>
+      <w:r>
+        <w:t>Performance Requirements</w:t>
+      </w:r>
+      <w:bookmarkEnd w:id="44"/>
+      <w:bookmarkEnd w:id="45"/>
+    </w:p>
+    <w:p>
+      <w:pPr>
+        <w:pStyle w:val="template"/>
+      </w:pPr>
+      <w:r>
+        <w:t>&lt;If there are performance requirements for the product under various circumstances, state them here and explain their rationale, to help the developers understand the intent and make suitable design choices. Specify the timing relationships for real time systems. Make such requirements as specific as possible. You may need to state performance requirements for individual functional requirements or features.&gt;</w:t>
+      </w:r>
+    </w:p>
+    <w:p>
+      <w:pPr>
+        <w:pStyle w:val="Heading2"/>
+      </w:pPr>
+      <w:bookmarkStart w:id="46" w:name="_Toc439994691"/>
+      <w:bookmarkStart w:id="47" w:name="_Toc441230996"/>
+      <w:r>
+        <w:t>Safety Requirements</w:t>
+      </w:r>
+      <w:bookmarkEnd w:id="46"/>
+      <w:bookmarkEnd w:id="47"/>
+    </w:p>
+    <w:p>
+      <w:pPr>
+        <w:pStyle w:val="template"/>
+      </w:pPr>
+      <w:r>
+        <w:t>&lt;Specify those requirements that are concerned with possible loss, damage, or harm that could result from the use of the product. Define any safeguards or actions that must be taken, as well as actions that must be prevented. Refer to any external policies or regulations that state safety issues that affect the product’s design or use. Define any safety certifications that must be satisfied.&gt;</w:t>
+      </w:r>
+    </w:p>
+    <w:p>
+      <w:pPr>
+        <w:pStyle w:val="Heading2"/>
+      </w:pPr>
+      <w:bookmarkStart w:id="48" w:name="_Toc439994692"/>
+      <w:bookmarkStart w:id="49" w:name="_Toc441230997"/>
+      <w:r>
+        <w:t>Security Requirements</w:t>
+      </w:r>
+      <w:bookmarkEnd w:id="48"/>
       <w:bookmarkEnd w:id="49"/>
+    </w:p>
+    <w:p>
+      <w:pPr>
+        <w:pStyle w:val="template"/>
+      </w:pPr>
+      <w:r>
+        <w:t>&lt;Specify any requirements regarding security or privacy issues surrounding use of the product or protection of the data used or created by the product. Define any user identity authentication requirements. Refer to any external policies or regulations containing security issues that affect the product. Define any security or privacy certifications that must be satisfied.&gt;</w:t>
+      </w:r>
+    </w:p>
+    <w:p>
+      <w:pPr>
+        <w:pStyle w:val="Heading2"/>
+      </w:pPr>
+      <w:bookmarkStart w:id="50" w:name="_Toc439994693"/>
+      <w:bookmarkStart w:id="51" w:name="_Toc441230998"/>
+      <w:r>
+        <w:t>Software Quality Attributes</w:t>
+      </w:r>
       <w:bookmarkEnd w:id="50"/>
-    </w:p>
-    <w:p>
-      <w:pPr>
-        <w:pStyle w:val="Heading1"/>
-      </w:pPr>
-      <w:bookmarkStart w:id="51" w:name="_Toc441230994"/>
-      <w:bookmarkStart w:id="52" w:name="_Toc439994690"/>
-      <w:r>
-        <w:t>Other Nonfunctional Requirements</w:t>
-      </w:r>
       <w:bookmarkEnd w:id="51"/>
     </w:p>
     <w:p>
       <w:pPr>
+        <w:pStyle w:val="template"/>
+      </w:pPr>
+      <w:r>
+        <w:t>&lt;Specify any additional quality characteristics for the product that will be important to either the customers or the developers. Some to consider are: adaptability, availability, correctness, flexibility, interoperability, maintainability, portability, reliability, reusability, robustness, testability, and usability. Write these to be specific, quantitative, and verifiable when possible. At the least, clarify the relative preferences for various attributes, such as ease of use over ease of learning.&gt;</w:t>
+      </w:r>
+    </w:p>
+    <w:p>
+      <w:pPr>
         <w:pStyle w:val="Heading2"/>
       </w:pPr>
-      <w:bookmarkStart w:id="53" w:name="_Toc441230995"/>
-      <w:r>
-        <w:t>Performance Requirements</w:t>
+      <w:bookmarkStart w:id="52" w:name="_Toc439994694"/>
+      <w:bookmarkStart w:id="53" w:name="_Toc441230999"/>
+      <w:r>
+        <w:t>Business Rules</w:t>
       </w:r>
       <w:bookmarkEnd w:id="52"/>
       <w:bookmarkEnd w:id="53"/>
@@ -3292,17 +3144,18 @@
         <w:pStyle w:val="template"/>
       </w:pPr>
       <w:r>
-        <w:t>&lt;If there are performance requirements for the product under various circumstances, state them here and explain their rationale, to help the developers understand the intent and make suitable design choices. Specify the timing relationships for real time systems. Make such requirements as specific as possible. You may need to state performance requirements for individual functional requirements or features.&gt;</w:t>
-      </w:r>
-    </w:p>
-    <w:p>
-      <w:pPr>
-        <w:pStyle w:val="Heading2"/>
-      </w:pPr>
-      <w:bookmarkStart w:id="54" w:name="_Toc439994691"/>
-      <w:bookmarkStart w:id="55" w:name="_Toc441230996"/>
-      <w:r>
-        <w:t>Safety Requirements</w:t>
+        <w:t>&lt;List any operating principles about the product, such as which individuals or roles can perform which functions under specific circumstances. These are not functional requirements in themselves, but they may imply certain functional requirements to enforce the rules.&gt;</w:t>
+      </w:r>
+    </w:p>
+    <w:p>
+      <w:pPr>
+        <w:pStyle w:val="Heading1"/>
+      </w:pPr>
+      <w:bookmarkStart w:id="54" w:name="_Toc439994695"/>
+      <w:bookmarkStart w:id="55" w:name="_Toc441231000"/>
+      <w:r>
+        <w:lastRenderedPageBreak/>
+        <w:t>Other Requirements</w:t>
       </w:r>
       <w:bookmarkEnd w:id="54"/>
       <w:bookmarkEnd w:id="55"/>
@@ -3312,17 +3165,17 @@
         <w:pStyle w:val="template"/>
       </w:pPr>
       <w:r>
-        <w:t>&lt;Specify those requirements that are concerned with possible loss, damage, or harm that could result from the use of the product. Define any safeguards or actions that must be taken, as well as actions that must be prevented. Refer to any external policies or regulations that state safety issues that affect the product’s design or use. Define any safety certifications that must be satisfied.&gt;</w:t>
-      </w:r>
-    </w:p>
-    <w:p>
-      <w:pPr>
-        <w:pStyle w:val="Heading2"/>
-      </w:pPr>
-      <w:bookmarkStart w:id="56" w:name="_Toc439994692"/>
-      <w:bookmarkStart w:id="57" w:name="_Toc441230997"/>
-      <w:r>
-        <w:t>Security Requirements</w:t>
+        <w:t>&lt;Define any other requirements not covered elsewhere in the SRS. This might include database requirements, internationalization requirements, legal requirements, reuse objectives for the project, and so on. Add any new sections that are pertinent to the project.&gt;</w:t>
+      </w:r>
+    </w:p>
+    <w:p>
+      <w:pPr>
+        <w:pStyle w:val="TOCEntry"/>
+      </w:pPr>
+      <w:bookmarkStart w:id="56" w:name="_Toc439994696"/>
+      <w:bookmarkStart w:id="57" w:name="_Toc441231001"/>
+      <w:r>
+        <w:t>Appendix A: Glossary</w:t>
       </w:r>
       <w:bookmarkEnd w:id="56"/>
       <w:bookmarkEnd w:id="57"/>
@@ -3332,17 +3185,17 @@
         <w:pStyle w:val="template"/>
       </w:pPr>
       <w:r>
-        <w:t>&lt;Specify any requirements regarding security or privacy issues surrounding use of the product or protection of the data used or created by the product. Define any user identity authentication requirements. Refer to any external policies or regulations containing security issues that affect the product. Define any security or privacy certifications that must be satisfied.&gt;</w:t>
-      </w:r>
-    </w:p>
-    <w:p>
-      <w:pPr>
-        <w:pStyle w:val="Heading2"/>
-      </w:pPr>
-      <w:bookmarkStart w:id="58" w:name="_Toc439994693"/>
-      <w:bookmarkStart w:id="59" w:name="_Toc441230998"/>
-      <w:r>
-        <w:t>Software Quality Attributes</w:t>
+        <w:t>&lt;Define all the terms necessary to properly interpret the SRS, including acronyms and abbreviations. You may wish to build a separate glossary that spans multiple projects or the entire organization, and just include terms specific to a single project in each SRS.&gt;</w:t>
+      </w:r>
+    </w:p>
+    <w:p>
+      <w:pPr>
+        <w:pStyle w:val="TOCEntry"/>
+      </w:pPr>
+      <w:bookmarkStart w:id="58" w:name="_Toc439994697"/>
+      <w:bookmarkStart w:id="59" w:name="_Toc441231002"/>
+      <w:r>
+        <w:t>Appendix B: Analysis Models</w:t>
       </w:r>
       <w:bookmarkEnd w:id="58"/>
       <w:bookmarkEnd w:id="59"/>
@@ -3350,112 +3203,31 @@
     <w:p>
       <w:pPr>
         <w:pStyle w:val="template"/>
-      </w:pPr>
-      <w:r>
-        <w:t>&lt;Specify any additional quality characteristics for the product that will be important to either the customers or the developers. Some to consider are: adaptability, availability, correctness, flexibility, interoperability, maintainability, portability, reliability, reusability, robustness, testability, and usability. Write these to be specific, quantitative, and verifiable when possible. At the least, clarify the relative preferences for various attributes, such as ease of use over ease of learning.&gt;</w:t>
-      </w:r>
-    </w:p>
-    <w:p>
-      <w:pPr>
-        <w:pStyle w:val="Heading2"/>
-      </w:pPr>
-      <w:bookmarkStart w:id="60" w:name="_Toc439994694"/>
-      <w:bookmarkStart w:id="61" w:name="_Toc441230999"/>
-      <w:r>
-        <w:lastRenderedPageBreak/>
-        <w:t>Business Rules</w:t>
+        <w:rPr>
+          <w:i w:val="0"/>
+        </w:rPr>
+      </w:pPr>
+      <w:r>
+        <w:t>&lt;Optionally, include any pertinent analysis models, such as data flow diagrams, class diagrams, state-transition diagrams, or entity-relationship diagrams</w:t>
+      </w:r>
+      <w:r>
+        <w:rPr>
+          <w:i w:val="0"/>
+        </w:rPr>
+        <w:t>.&gt;</w:t>
+      </w:r>
+    </w:p>
+    <w:p>
+      <w:pPr>
+        <w:pStyle w:val="TOCEntry"/>
+      </w:pPr>
+      <w:bookmarkStart w:id="60" w:name="_Toc439994698"/>
+      <w:bookmarkStart w:id="61" w:name="_Toc441231003"/>
+      <w:r>
+        <w:t>Appendix C: To Be Determined List</w:t>
       </w:r>
       <w:bookmarkEnd w:id="60"/>
       <w:bookmarkEnd w:id="61"/>
-    </w:p>
-    <w:p>
-      <w:pPr>
-        <w:pStyle w:val="template"/>
-      </w:pPr>
-      <w:r>
-        <w:t>&lt;List any operating principles about the product, such as which individuals or roles can perform which functions under specific circumstances. These are not functional requirements in themselves, but they may imply certain functional requirements to enforce the rules.&gt;</w:t>
-      </w:r>
-    </w:p>
-    <w:p>
-      <w:pPr>
-        <w:pStyle w:val="Heading1"/>
-      </w:pPr>
-      <w:bookmarkStart w:id="62" w:name="_Toc439994695"/>
-      <w:bookmarkStart w:id="63" w:name="_Toc441231000"/>
-      <w:r>
-        <w:t>Other Requirements</w:t>
-      </w:r>
-      <w:bookmarkEnd w:id="62"/>
-      <w:bookmarkEnd w:id="63"/>
-    </w:p>
-    <w:p>
-      <w:pPr>
-        <w:pStyle w:val="template"/>
-      </w:pPr>
-      <w:r>
-        <w:t>&lt;Define any other requirements not covered elsewhere in the SRS. This might include database requirements, internationalization requirements, legal requirements, reuse objectives for the project, and so on. Add any new sections that are pertinent to the project.&gt;</w:t>
-      </w:r>
-    </w:p>
-    <w:p>
-      <w:pPr>
-        <w:pStyle w:val="TOCEntry"/>
-      </w:pPr>
-      <w:bookmarkStart w:id="64" w:name="_Toc439994696"/>
-      <w:bookmarkStart w:id="65" w:name="_Toc441231001"/>
-      <w:r>
-        <w:t>Appendix A: Glossary</w:t>
-      </w:r>
-      <w:bookmarkEnd w:id="64"/>
-      <w:bookmarkEnd w:id="65"/>
-    </w:p>
-    <w:p>
-      <w:pPr>
-        <w:pStyle w:val="template"/>
-      </w:pPr>
-      <w:r>
-        <w:t>&lt;Define all the terms necessary to properly interpret the SRS, including acronyms and abbreviations. You may wish to build a separate glossary that spans multiple projects or the entire organization, and just include terms specific to a single project in each SRS.&gt;</w:t>
-      </w:r>
-    </w:p>
-    <w:p>
-      <w:pPr>
-        <w:pStyle w:val="TOCEntry"/>
-      </w:pPr>
-      <w:bookmarkStart w:id="66" w:name="_Toc439994697"/>
-      <w:bookmarkStart w:id="67" w:name="_Toc441231002"/>
-      <w:r>
-        <w:t>Appendix B: Analysis Models</w:t>
-      </w:r>
-      <w:bookmarkEnd w:id="66"/>
-      <w:bookmarkEnd w:id="67"/>
-    </w:p>
-    <w:p>
-      <w:pPr>
-        <w:pStyle w:val="template"/>
-        <w:rPr>
-          <w:i w:val="0"/>
-        </w:rPr>
-      </w:pPr>
-      <w:r>
-        <w:t>&lt;Optionally, include any pertinent analysis models, such as data flow diagrams, class diagrams, state-transition diagrams, or entity-relationship diagrams</w:t>
-      </w:r>
-      <w:r>
-        <w:rPr>
-          <w:i w:val="0"/>
-        </w:rPr>
-        <w:t>.&gt;</w:t>
-      </w:r>
-    </w:p>
-    <w:p>
-      <w:pPr>
-        <w:pStyle w:val="TOCEntry"/>
-      </w:pPr>
-      <w:bookmarkStart w:id="68" w:name="_Toc439994698"/>
-      <w:bookmarkStart w:id="69" w:name="_Toc441231003"/>
-      <w:r>
-        <w:t>Appendix C: To Be Determined List</w:t>
-      </w:r>
-      <w:bookmarkEnd w:id="68"/>
-      <w:bookmarkEnd w:id="69"/>
     </w:p>
     <w:p>
       <w:pPr>

</xml_diff>

<commit_message>
Finished Software Requirements Document
</commit_message>
<xml_diff>
--- a/Software Requirements.docx
+++ b/Software Requirements.docx
@@ -530,19 +530,7 @@
         <w:tab/>
       </w:r>
       <w:r>
-        <w:fldChar w:fldCharType="begin"/>
-      </w:r>
-      <w:r>
-        <w:instrText xml:space="preserve"> PAGEREF _Toc441230978 \h </w:instrText>
-      </w:r>
-      <w:r>
-        <w:fldChar w:fldCharType="separate"/>
-      </w:r>
-      <w:r>
-        <w:t>2</w:t>
-      </w:r>
-      <w:r>
-        <w:fldChar w:fldCharType="end"/>
+        <w:t>1</w:t>
       </w:r>
     </w:p>
     <w:p>
@@ -578,36 +566,7 @@
         <w:rPr>
           <w:noProof/>
         </w:rPr>
-        <w:fldChar w:fldCharType="begin"/>
-      </w:r>
-      <w:r>
-        <w:rPr>
-          <w:noProof/>
-        </w:rPr>
-        <w:instrText xml:space="preserve"> PAGEREF _Toc441230979 \h </w:instrText>
-      </w:r>
-      <w:r>
-        <w:rPr>
-          <w:noProof/>
-        </w:rPr>
-      </w:r>
-      <w:r>
-        <w:rPr>
-          <w:noProof/>
-        </w:rPr>
-        <w:fldChar w:fldCharType="separate"/>
-      </w:r>
-      <w:r>
-        <w:rPr>
-          <w:noProof/>
-        </w:rPr>
-        <w:t>2</w:t>
-      </w:r>
-      <w:r>
-        <w:rPr>
-          <w:noProof/>
-        </w:rPr>
-        <w:fldChar w:fldCharType="end"/>
+        <w:t>1</w:t>
       </w:r>
     </w:p>
     <w:p>
@@ -643,36 +602,7 @@
         <w:rPr>
           <w:noProof/>
         </w:rPr>
-        <w:fldChar w:fldCharType="begin"/>
-      </w:r>
-      <w:r>
-        <w:rPr>
-          <w:noProof/>
-        </w:rPr>
-        <w:instrText xml:space="preserve"> PAGEREF _Toc441230980 \h </w:instrText>
-      </w:r>
-      <w:r>
-        <w:rPr>
-          <w:noProof/>
-        </w:rPr>
-      </w:r>
-      <w:r>
-        <w:rPr>
-          <w:noProof/>
-        </w:rPr>
-        <w:fldChar w:fldCharType="separate"/>
-      </w:r>
-      <w:r>
-        <w:rPr>
-          <w:noProof/>
-        </w:rPr>
-        <w:t>2</w:t>
-      </w:r>
-      <w:r>
-        <w:rPr>
-          <w:noProof/>
-        </w:rPr>
-        <w:fldChar w:fldCharType="end"/>
+        <w:t>1</w:t>
       </w:r>
     </w:p>
     <w:p>
@@ -885,19 +815,7 @@
         <w:tab/>
       </w:r>
       <w:r>
-        <w:fldChar w:fldCharType="begin"/>
-      </w:r>
-      <w:r>
-        <w:instrText xml:space="preserve"> PAGEREF _Toc441230986 \h </w:instrText>
-      </w:r>
-      <w:r>
-        <w:fldChar w:fldCharType="separate"/>
-      </w:r>
-      <w:r>
-        <w:t>3</w:t>
-      </w:r>
-      <w:r>
-        <w:fldChar w:fldCharType="end"/>
+        <w:t>2</w:t>
       </w:r>
     </w:p>
     <w:p>
@@ -933,36 +851,7 @@
         <w:rPr>
           <w:noProof/>
         </w:rPr>
-        <w:fldChar w:fldCharType="begin"/>
-      </w:r>
-      <w:r>
-        <w:rPr>
-          <w:noProof/>
-        </w:rPr>
-        <w:instrText xml:space="preserve"> PAGEREF _Toc441230987 \h </w:instrText>
-      </w:r>
-      <w:r>
-        <w:rPr>
-          <w:noProof/>
-        </w:rPr>
-      </w:r>
-      <w:r>
-        <w:rPr>
-          <w:noProof/>
-        </w:rPr>
-        <w:fldChar w:fldCharType="separate"/>
-      </w:r>
-      <w:r>
-        <w:rPr>
-          <w:noProof/>
-        </w:rPr>
-        <w:t>3</w:t>
-      </w:r>
-      <w:r>
-        <w:rPr>
-          <w:noProof/>
-        </w:rPr>
-        <w:fldChar w:fldCharType="end"/>
+        <w:t>2</w:t>
       </w:r>
     </w:p>
     <w:p>
@@ -1004,36 +893,7 @@
         <w:rPr>
           <w:noProof/>
         </w:rPr>
-        <w:fldChar w:fldCharType="begin"/>
-      </w:r>
-      <w:r>
-        <w:rPr>
-          <w:noProof/>
-        </w:rPr>
-        <w:instrText xml:space="preserve"> PAGEREF _Toc441230989 \h </w:instrText>
-      </w:r>
-      <w:r>
-        <w:rPr>
-          <w:noProof/>
-        </w:rPr>
-      </w:r>
-      <w:r>
-        <w:rPr>
-          <w:noProof/>
-        </w:rPr>
-        <w:fldChar w:fldCharType="separate"/>
-      </w:r>
-      <w:r>
-        <w:rPr>
-          <w:noProof/>
-        </w:rPr>
-        <w:t>3</w:t>
-      </w:r>
-      <w:r>
-        <w:rPr>
-          <w:noProof/>
-        </w:rPr>
-        <w:fldChar w:fldCharType="end"/>
+        <w:t>2</w:t>
       </w:r>
     </w:p>
     <w:p>
@@ -1075,942 +935,28 @@
         <w:rPr>
           <w:noProof/>
         </w:rPr>
-        <w:fldChar w:fldCharType="begin"/>
-      </w:r>
-      <w:r>
-        <w:rPr>
-          <w:noProof/>
-        </w:rPr>
-        <w:instrText xml:space="preserve"> PAGEREF _Toc441230990 \h </w:instrText>
-      </w:r>
-      <w:r>
-        <w:rPr>
-          <w:noProof/>
-        </w:rPr>
-      </w:r>
-      <w:r>
-        <w:rPr>
-          <w:noProof/>
-        </w:rPr>
-        <w:fldChar w:fldCharType="separate"/>
-      </w:r>
-      <w:r>
-        <w:rPr>
-          <w:noProof/>
-        </w:rPr>
-        <w:t>3</w:t>
-      </w:r>
-      <w:r>
-        <w:rPr>
-          <w:noProof/>
-        </w:rPr>
-        <w:fldChar w:fldCharType="end"/>
-      </w:r>
-    </w:p>
-    <w:p>
-      <w:pPr>
-        <w:pStyle w:val="TOC1"/>
-      </w:pPr>
-      <w:r>
-        <w:t>4.</w:t>
-      </w:r>
-      <w:r>
-        <w:tab/>
-        <w:t>System Features</w:t>
-      </w:r>
-      <w:r>
-        <w:tab/>
-      </w:r>
-      <w:r>
-        <w:fldChar w:fldCharType="begin"/>
-      </w:r>
-      <w:r>
-        <w:instrText xml:space="preserve"> PAGEREF _Toc441230991 \h </w:instrText>
-      </w:r>
-      <w:r>
-        <w:fldChar w:fldCharType="separate"/>
-      </w:r>
-      <w:r>
-        <w:t>4</w:t>
-      </w:r>
-      <w:r>
-        <w:fldChar w:fldCharType="end"/>
-      </w:r>
-    </w:p>
-    <w:p>
-      <w:pPr>
-        <w:pStyle w:val="TOC2"/>
-        <w:tabs>
-          <w:tab w:val="left" w:pos="720"/>
-        </w:tabs>
-        <w:rPr>
-          <w:noProof/>
-        </w:rPr>
-      </w:pPr>
-      <w:r>
-        <w:rPr>
-          <w:noProof/>
-        </w:rPr>
-        <w:t>4.1</w:t>
-      </w:r>
-      <w:r>
-        <w:rPr>
-          <w:noProof/>
-        </w:rPr>
-        <w:tab/>
-        <w:t>System Feature 1</w:t>
-      </w:r>
-      <w:r>
-        <w:rPr>
-          <w:noProof/>
-        </w:rPr>
-        <w:tab/>
-      </w:r>
-      <w:r>
-        <w:rPr>
-          <w:noProof/>
-        </w:rPr>
-        <w:fldChar w:fldCharType="begin"/>
-      </w:r>
-      <w:r>
-        <w:rPr>
-          <w:noProof/>
-        </w:rPr>
-        <w:instrText xml:space="preserve"> PAGEREF _Toc441230992 \h </w:instrText>
-      </w:r>
-      <w:r>
-        <w:rPr>
-          <w:noProof/>
-        </w:rPr>
-      </w:r>
-      <w:r>
-        <w:rPr>
-          <w:noProof/>
-        </w:rPr>
-        <w:fldChar w:fldCharType="separate"/>
-      </w:r>
-      <w:r>
-        <w:rPr>
-          <w:noProof/>
-        </w:rPr>
-        <w:t>4</w:t>
-      </w:r>
-      <w:r>
-        <w:rPr>
-          <w:noProof/>
-        </w:rPr>
-        <w:fldChar w:fldCharType="end"/>
-      </w:r>
-    </w:p>
-    <w:p>
-      <w:pPr>
-        <w:pStyle w:val="TOC2"/>
-        <w:tabs>
-          <w:tab w:val="left" w:pos="720"/>
-        </w:tabs>
-        <w:rPr>
-          <w:noProof/>
-        </w:rPr>
-      </w:pPr>
-      <w:r>
-        <w:rPr>
-          <w:noProof/>
-        </w:rPr>
-        <w:t>4.2</w:t>
-      </w:r>
-      <w:r>
-        <w:rPr>
-          <w:noProof/>
-        </w:rPr>
-        <w:tab/>
-        <w:t>System Feature 2 (and so on)</w:t>
-      </w:r>
-      <w:r>
-        <w:rPr>
-          <w:noProof/>
-        </w:rPr>
-        <w:tab/>
-      </w:r>
-      <w:r>
-        <w:rPr>
-          <w:noProof/>
-        </w:rPr>
-        <w:fldChar w:fldCharType="begin"/>
-      </w:r>
-      <w:r>
-        <w:rPr>
-          <w:noProof/>
-        </w:rPr>
-        <w:instrText xml:space="preserve"> PAGEREF _Toc441230993 \h </w:instrText>
-      </w:r>
-      <w:r>
-        <w:rPr>
-          <w:noProof/>
-        </w:rPr>
-      </w:r>
-      <w:r>
-        <w:rPr>
-          <w:noProof/>
-        </w:rPr>
-        <w:fldChar w:fldCharType="separate"/>
-      </w:r>
-      <w:r>
-        <w:rPr>
-          <w:noProof/>
-        </w:rPr>
-        <w:t>4</w:t>
-      </w:r>
-      <w:r>
-        <w:rPr>
-          <w:noProof/>
-        </w:rPr>
-        <w:fldChar w:fldCharType="end"/>
-      </w:r>
-    </w:p>
-    <w:p>
-      <w:pPr>
-        <w:pStyle w:val="TOC1"/>
-      </w:pPr>
-      <w:r>
-        <w:t>5.</w:t>
-      </w:r>
-      <w:r>
-        <w:tab/>
-        <w:t>Other Nonfunctional Requirements</w:t>
-      </w:r>
-      <w:r>
-        <w:tab/>
-      </w:r>
-      <w:r>
-        <w:fldChar w:fldCharType="begin"/>
-      </w:r>
-      <w:r>
-        <w:instrText xml:space="preserve"> PAGEREF _Toc441230994 \h </w:instrText>
-      </w:r>
-      <w:r>
-        <w:fldChar w:fldCharType="separate"/>
-      </w:r>
-      <w:r>
-        <w:t>4</w:t>
-      </w:r>
-      <w:r>
-        <w:fldChar w:fldCharType="end"/>
-      </w:r>
-    </w:p>
-    <w:p>
-      <w:pPr>
-        <w:pStyle w:val="TOC2"/>
-        <w:tabs>
-          <w:tab w:val="left" w:pos="720"/>
-        </w:tabs>
-        <w:rPr>
-          <w:noProof/>
-        </w:rPr>
-      </w:pPr>
-      <w:r>
-        <w:rPr>
-          <w:noProof/>
-        </w:rPr>
-        <w:t>5.1</w:t>
-      </w:r>
-      <w:r>
-        <w:rPr>
-          <w:noProof/>
-        </w:rPr>
-        <w:tab/>
-        <w:t>Performance Requirements</w:t>
-      </w:r>
-      <w:r>
-        <w:rPr>
-          <w:noProof/>
-        </w:rPr>
-        <w:tab/>
-      </w:r>
-      <w:r>
-        <w:rPr>
-          <w:noProof/>
-        </w:rPr>
-        <w:fldChar w:fldCharType="begin"/>
-      </w:r>
-      <w:r>
-        <w:rPr>
-          <w:noProof/>
-        </w:rPr>
-        <w:instrText xml:space="preserve"> PAGEREF _Toc441230995 \h </w:instrText>
-      </w:r>
-      <w:r>
-        <w:rPr>
-          <w:noProof/>
-        </w:rPr>
-      </w:r>
-      <w:r>
-        <w:rPr>
-          <w:noProof/>
-        </w:rPr>
-        <w:fldChar w:fldCharType="separate"/>
-      </w:r>
-      <w:r>
-        <w:rPr>
-          <w:noProof/>
-        </w:rPr>
-        <w:t>4</w:t>
-      </w:r>
-      <w:r>
-        <w:rPr>
-          <w:noProof/>
-        </w:rPr>
-        <w:fldChar w:fldCharType="end"/>
-      </w:r>
-    </w:p>
-    <w:p>
-      <w:pPr>
-        <w:pStyle w:val="TOC2"/>
-        <w:tabs>
-          <w:tab w:val="left" w:pos="720"/>
-        </w:tabs>
-        <w:rPr>
-          <w:noProof/>
-        </w:rPr>
-      </w:pPr>
-      <w:r>
-        <w:rPr>
-          <w:noProof/>
-        </w:rPr>
-        <w:t>5.2</w:t>
-      </w:r>
-      <w:r>
-        <w:rPr>
-          <w:noProof/>
-        </w:rPr>
-        <w:tab/>
-        <w:t>Safety Requirements</w:t>
-      </w:r>
-      <w:r>
-        <w:rPr>
-          <w:noProof/>
-        </w:rPr>
-        <w:tab/>
-      </w:r>
-      <w:r>
-        <w:rPr>
-          <w:noProof/>
-        </w:rPr>
-        <w:fldChar w:fldCharType="begin"/>
-      </w:r>
-      <w:r>
-        <w:rPr>
-          <w:noProof/>
-        </w:rPr>
-        <w:instrText xml:space="preserve"> PAGEREF _Toc441230996 \h </w:instrText>
-      </w:r>
-      <w:r>
-        <w:rPr>
-          <w:noProof/>
-        </w:rPr>
-      </w:r>
-      <w:r>
-        <w:rPr>
-          <w:noProof/>
-        </w:rPr>
-        <w:fldChar w:fldCharType="separate"/>
-      </w:r>
-      <w:r>
-        <w:rPr>
-          <w:noProof/>
-        </w:rPr>
-        <w:t>5</w:t>
-      </w:r>
-      <w:r>
-        <w:rPr>
-          <w:noProof/>
-        </w:rPr>
-        <w:fldChar w:fldCharType="end"/>
-      </w:r>
-    </w:p>
-    <w:p>
-      <w:pPr>
-        <w:pStyle w:val="TOC2"/>
-        <w:tabs>
-          <w:tab w:val="left" w:pos="720"/>
-        </w:tabs>
-        <w:rPr>
-          <w:noProof/>
-        </w:rPr>
-      </w:pPr>
-      <w:r>
-        <w:rPr>
-          <w:noProof/>
-        </w:rPr>
-        <w:t>5.3</w:t>
-      </w:r>
-      <w:r>
-        <w:rPr>
-          <w:noProof/>
-        </w:rPr>
-        <w:tab/>
-        <w:t>Security Requirements</w:t>
-      </w:r>
-      <w:r>
-        <w:rPr>
-          <w:noProof/>
-        </w:rPr>
-        <w:tab/>
-      </w:r>
-      <w:r>
-        <w:rPr>
-          <w:noProof/>
-        </w:rPr>
-        <w:fldChar w:fldCharType="begin"/>
-      </w:r>
-      <w:r>
-        <w:rPr>
-          <w:noProof/>
-        </w:rPr>
-        <w:instrText xml:space="preserve"> PAGEREF _Toc441230997 \h </w:instrText>
-      </w:r>
-      <w:r>
-        <w:rPr>
-          <w:noProof/>
-        </w:rPr>
-      </w:r>
-      <w:r>
-        <w:rPr>
-          <w:noProof/>
-        </w:rPr>
-        <w:fldChar w:fldCharType="separate"/>
-      </w:r>
-      <w:r>
-        <w:rPr>
-          <w:noProof/>
-        </w:rPr>
-        <w:t>5</w:t>
-      </w:r>
-      <w:r>
-        <w:rPr>
-          <w:noProof/>
-        </w:rPr>
-        <w:fldChar w:fldCharType="end"/>
-      </w:r>
-    </w:p>
-    <w:p>
-      <w:pPr>
-        <w:pStyle w:val="TOC2"/>
-        <w:tabs>
-          <w:tab w:val="left" w:pos="720"/>
-        </w:tabs>
-        <w:rPr>
-          <w:noProof/>
-        </w:rPr>
-      </w:pPr>
-      <w:r>
-        <w:rPr>
-          <w:noProof/>
-        </w:rPr>
-        <w:t>5.4</w:t>
-      </w:r>
-      <w:r>
-        <w:rPr>
-          <w:noProof/>
-        </w:rPr>
-        <w:tab/>
-        <w:t>Software Quality Attributes</w:t>
-      </w:r>
-      <w:r>
-        <w:rPr>
-          <w:noProof/>
-        </w:rPr>
-        <w:tab/>
-      </w:r>
-      <w:r>
-        <w:rPr>
-          <w:noProof/>
-        </w:rPr>
-        <w:fldChar w:fldCharType="begin"/>
-      </w:r>
-      <w:r>
-        <w:rPr>
-          <w:noProof/>
-        </w:rPr>
-        <w:instrText xml:space="preserve"> PAGEREF _Toc441230998 \h </w:instrText>
-      </w:r>
-      <w:r>
-        <w:rPr>
-          <w:noProof/>
-        </w:rPr>
-      </w:r>
-      <w:r>
-        <w:rPr>
-          <w:noProof/>
-        </w:rPr>
-        <w:fldChar w:fldCharType="separate"/>
-      </w:r>
-      <w:r>
-        <w:rPr>
-          <w:noProof/>
-        </w:rPr>
-        <w:t>5</w:t>
-      </w:r>
-      <w:r>
-        <w:rPr>
-          <w:noProof/>
-        </w:rPr>
-        <w:fldChar w:fldCharType="end"/>
-      </w:r>
-    </w:p>
-    <w:p>
-      <w:pPr>
-        <w:pStyle w:val="TOC2"/>
-        <w:tabs>
-          <w:tab w:val="left" w:pos="720"/>
-        </w:tabs>
-        <w:rPr>
-          <w:noProof/>
-        </w:rPr>
-      </w:pPr>
-      <w:r>
-        <w:rPr>
-          <w:noProof/>
-        </w:rPr>
-        <w:t>5.5</w:t>
-      </w:r>
-      <w:r>
-        <w:rPr>
-          <w:noProof/>
-        </w:rPr>
-        <w:tab/>
-        <w:t>Business Rules</w:t>
-      </w:r>
-      <w:r>
-        <w:rPr>
-          <w:noProof/>
-        </w:rPr>
-        <w:tab/>
-      </w:r>
-      <w:r>
-        <w:rPr>
-          <w:noProof/>
-        </w:rPr>
-        <w:fldChar w:fldCharType="begin"/>
-      </w:r>
-      <w:r>
-        <w:rPr>
-          <w:noProof/>
-        </w:rPr>
-        <w:instrText xml:space="preserve"> PAGEREF _Toc441230999 \h </w:instrText>
-      </w:r>
-      <w:r>
-        <w:rPr>
-          <w:noProof/>
-        </w:rPr>
-      </w:r>
-      <w:r>
-        <w:rPr>
-          <w:noProof/>
-        </w:rPr>
-        <w:fldChar w:fldCharType="separate"/>
-      </w:r>
-      <w:r>
-        <w:rPr>
-          <w:noProof/>
-        </w:rPr>
-        <w:t>5</w:t>
-      </w:r>
-      <w:r>
-        <w:rPr>
-          <w:noProof/>
-        </w:rPr>
-        <w:fldChar w:fldCharType="end"/>
-      </w:r>
-    </w:p>
-    <w:p>
-      <w:pPr>
-        <w:pStyle w:val="TOC1"/>
-      </w:pPr>
-      <w:r>
-        <w:t>6.</w:t>
-      </w:r>
-      <w:r>
-        <w:tab/>
-        <w:t>Other Requirements</w:t>
-      </w:r>
-      <w:r>
-        <w:tab/>
-      </w:r>
-      <w:r>
-        <w:fldChar w:fldCharType="begin"/>
-      </w:r>
-      <w:r>
-        <w:instrText xml:space="preserve"> PAGEREF _Toc441231000 \h </w:instrText>
-      </w:r>
-      <w:r>
-        <w:fldChar w:fldCharType="separate"/>
-      </w:r>
-      <w:r>
-        <w:t>5</w:t>
-      </w:r>
-      <w:r>
-        <w:fldChar w:fldCharType="end"/>
-      </w:r>
-    </w:p>
-    <w:p>
-      <w:pPr>
-        <w:pStyle w:val="TOC1"/>
-      </w:pPr>
-      <w:r>
-        <w:t>Appendix A: Glossary</w:t>
-      </w:r>
-      <w:r>
-        <w:tab/>
-      </w:r>
-      <w:r>
-        <w:fldChar w:fldCharType="begin"/>
-      </w:r>
-      <w:r>
-        <w:instrText xml:space="preserve"> PAGEREF _Toc441231001 \h </w:instrText>
-      </w:r>
-      <w:r>
-        <w:fldChar w:fldCharType="separate"/>
-      </w:r>
-      <w:r>
-        <w:t>5</w:t>
-      </w:r>
-      <w:r>
-        <w:fldChar w:fldCharType="end"/>
-      </w:r>
-    </w:p>
-    <w:p>
-      <w:pPr>
-        <w:pStyle w:val="TOC1"/>
-      </w:pPr>
-      <w:r>
-        <w:t>Appendix B: Analysis Models</w:t>
-      </w:r>
-      <w:r>
-        <w:tab/>
-      </w:r>
-      <w:r>
-        <w:fldChar w:fldCharType="begin"/>
-      </w:r>
-      <w:r>
-        <w:instrText xml:space="preserve"> PAGEREF _Toc441231002 \h </w:instrText>
-      </w:r>
-      <w:r>
-        <w:fldChar w:fldCharType="separate"/>
-      </w:r>
-      <w:r>
-        <w:t>5</w:t>
-      </w:r>
-      <w:r>
-        <w:fldChar w:fldCharType="end"/>
-      </w:r>
-    </w:p>
-    <w:p>
-      <w:pPr>
-        <w:pStyle w:val="TOC1"/>
-      </w:pPr>
-      <w:r>
-        <w:t>Appendix C: To Be Determined List</w:t>
-      </w:r>
-      <w:r>
-        <w:tab/>
-      </w:r>
-      <w:r>
-        <w:fldChar w:fldCharType="begin"/>
-      </w:r>
-      <w:r>
-        <w:instrText xml:space="preserve"> PAGEREF _Toc441231003 \h </w:instrText>
-      </w:r>
-      <w:r>
-        <w:fldChar w:fldCharType="separate"/>
-      </w:r>
-      <w:r>
-        <w:t>6</w:t>
-      </w:r>
-      <w:r>
-        <w:fldChar w:fldCharType="end"/>
-      </w:r>
-    </w:p>
-    <w:p>
-      <w:pPr>
+        <w:t>2</w:t>
+      </w:r>
+      <w:bookmarkStart w:id="6" w:name="_GoBack"/>
+      <w:bookmarkEnd w:id="6"/>
+      <w:r>
         <w:rPr>
           <w:rFonts w:ascii="Times New Roman" w:hAnsi="Times New Roman"/>
           <w:b/>
           <w:noProof/>
         </w:rPr>
-      </w:pPr>
-      <w:r>
+        <w:fldChar w:fldCharType="end"/>
+      </w:r>
+    </w:p>
+    <w:p>
+      <w:pPr>
         <w:rPr>
           <w:rFonts w:ascii="Times New Roman" w:hAnsi="Times New Roman"/>
           <w:b/>
           <w:noProof/>
         </w:rPr>
-        <w:fldChar w:fldCharType="end"/>
-      </w:r>
-    </w:p>
-    <w:p>
-      <w:pPr>
-        <w:rPr>
-          <w:rFonts w:ascii="Times New Roman" w:hAnsi="Times New Roman"/>
-          <w:b/>
-          <w:noProof/>
-        </w:rPr>
-      </w:pPr>
-    </w:p>
-    <w:p>
-      <w:pPr>
-        <w:pStyle w:val="TOCEntry"/>
-      </w:pPr>
-      <w:bookmarkStart w:id="6" w:name="_Toc441230971"/>
-      <w:r>
-        <w:t>Revision History</w:t>
-      </w:r>
-      <w:bookmarkEnd w:id="6"/>
-    </w:p>
-    <w:tbl>
-      <w:tblPr>
-        <w:tblW w:w="0" w:type="auto"/>
-        <w:tblBorders>
-          <w:top w:val="single" w:sz="12" w:space="0" w:color="auto"/>
-          <w:left w:val="single" w:sz="12" w:space="0" w:color="auto"/>
-          <w:bottom w:val="single" w:sz="12" w:space="0" w:color="auto"/>
-          <w:right w:val="single" w:sz="12" w:space="0" w:color="auto"/>
-          <w:insideH w:val="single" w:sz="6" w:space="0" w:color="auto"/>
-          <w:insideV w:val="single" w:sz="6" w:space="0" w:color="auto"/>
-        </w:tblBorders>
-        <w:tblLayout w:type="fixed"/>
-        <w:tblLook w:val="0000" w:firstRow="0" w:lastRow="0" w:firstColumn="0" w:lastColumn="0" w:noHBand="0" w:noVBand="0"/>
-      </w:tblPr>
-      <w:tblGrid>
-        <w:gridCol w:w="2160"/>
-        <w:gridCol w:w="1170"/>
-        <w:gridCol w:w="4954"/>
-        <w:gridCol w:w="1584"/>
-      </w:tblGrid>
-      <w:tr>
-        <w:tc>
-          <w:tcPr>
-            <w:tcW w:w="2160" w:type="dxa"/>
-            <w:tcBorders>
-              <w:top w:val="single" w:sz="12" w:space="0" w:color="auto"/>
-              <w:bottom w:val="double" w:sz="12" w:space="0" w:color="auto"/>
-            </w:tcBorders>
-          </w:tcPr>
-          <w:p>
-            <w:pPr>
-              <w:spacing w:before="40" w:after="40"/>
-              <w:rPr>
-                <w:b/>
-              </w:rPr>
-            </w:pPr>
-            <w:r>
-              <w:rPr>
-                <w:b/>
-              </w:rPr>
-              <w:t>Name</w:t>
-            </w:r>
-          </w:p>
-        </w:tc>
-        <w:tc>
-          <w:tcPr>
-            <w:tcW w:w="1170" w:type="dxa"/>
-            <w:tcBorders>
-              <w:top w:val="single" w:sz="12" w:space="0" w:color="auto"/>
-              <w:bottom w:val="double" w:sz="12" w:space="0" w:color="auto"/>
-            </w:tcBorders>
-          </w:tcPr>
-          <w:p>
-            <w:pPr>
-              <w:spacing w:before="40" w:after="40"/>
-              <w:rPr>
-                <w:b/>
-              </w:rPr>
-            </w:pPr>
-            <w:r>
-              <w:rPr>
-                <w:b/>
-              </w:rPr>
-              <w:t>Date</w:t>
-            </w:r>
-          </w:p>
-        </w:tc>
-        <w:tc>
-          <w:tcPr>
-            <w:tcW w:w="4954" w:type="dxa"/>
-            <w:tcBorders>
-              <w:top w:val="single" w:sz="12" w:space="0" w:color="auto"/>
-              <w:bottom w:val="double" w:sz="12" w:space="0" w:color="auto"/>
-            </w:tcBorders>
-          </w:tcPr>
-          <w:p>
-            <w:pPr>
-              <w:spacing w:before="40" w:after="40"/>
-              <w:rPr>
-                <w:b/>
-              </w:rPr>
-            </w:pPr>
-            <w:r>
-              <w:rPr>
-                <w:b/>
-              </w:rPr>
-              <w:t xml:space="preserve">Reason </w:t>
-            </w:r>
-            <w:proofErr w:type="gramStart"/>
-            <w:r>
-              <w:rPr>
-                <w:b/>
-              </w:rPr>
-              <w:t>For</w:t>
-            </w:r>
-            <w:proofErr w:type="gramEnd"/>
-            <w:r>
-              <w:rPr>
-                <w:b/>
-              </w:rPr>
-              <w:t xml:space="preserve"> Changes</w:t>
-            </w:r>
-          </w:p>
-        </w:tc>
-        <w:tc>
-          <w:tcPr>
-            <w:tcW w:w="1584" w:type="dxa"/>
-            <w:tcBorders>
-              <w:top w:val="single" w:sz="12" w:space="0" w:color="auto"/>
-              <w:bottom w:val="double" w:sz="12" w:space="0" w:color="auto"/>
-            </w:tcBorders>
-          </w:tcPr>
-          <w:p>
-            <w:pPr>
-              <w:spacing w:before="40" w:after="40"/>
-              <w:rPr>
-                <w:b/>
-              </w:rPr>
-            </w:pPr>
-            <w:r>
-              <w:rPr>
-                <w:b/>
-              </w:rPr>
-              <w:t>Version</w:t>
-            </w:r>
-          </w:p>
-        </w:tc>
-      </w:tr>
-      <w:tr>
-        <w:tc>
-          <w:tcPr>
-            <w:tcW w:w="2160" w:type="dxa"/>
-            <w:tcBorders>
-              <w:top w:val="nil"/>
-            </w:tcBorders>
-          </w:tcPr>
-          <w:p>
-            <w:pPr>
-              <w:spacing w:before="40" w:after="40"/>
-            </w:pPr>
-          </w:p>
-        </w:tc>
-        <w:tc>
-          <w:tcPr>
-            <w:tcW w:w="1170" w:type="dxa"/>
-            <w:tcBorders>
-              <w:top w:val="nil"/>
-            </w:tcBorders>
-          </w:tcPr>
-          <w:p>
-            <w:pPr>
-              <w:spacing w:before="40" w:after="40"/>
-            </w:pPr>
-          </w:p>
-        </w:tc>
-        <w:tc>
-          <w:tcPr>
-            <w:tcW w:w="4954" w:type="dxa"/>
-            <w:tcBorders>
-              <w:top w:val="nil"/>
-            </w:tcBorders>
-          </w:tcPr>
-          <w:p>
-            <w:pPr>
-              <w:spacing w:before="40" w:after="40"/>
-            </w:pPr>
-          </w:p>
-        </w:tc>
-        <w:tc>
-          <w:tcPr>
-            <w:tcW w:w="1584" w:type="dxa"/>
-            <w:tcBorders>
-              <w:top w:val="nil"/>
-            </w:tcBorders>
-          </w:tcPr>
-          <w:p>
-            <w:pPr>
-              <w:spacing w:before="40" w:after="40"/>
-            </w:pPr>
-          </w:p>
-        </w:tc>
-      </w:tr>
-      <w:tr>
-        <w:tc>
-          <w:tcPr>
-            <w:tcW w:w="2160" w:type="dxa"/>
-            <w:tcBorders>
-              <w:bottom w:val="single" w:sz="12" w:space="0" w:color="auto"/>
-            </w:tcBorders>
-          </w:tcPr>
-          <w:p>
-            <w:pPr>
-              <w:spacing w:before="40" w:after="40"/>
-            </w:pPr>
-          </w:p>
-        </w:tc>
-        <w:tc>
-          <w:tcPr>
-            <w:tcW w:w="1170" w:type="dxa"/>
-            <w:tcBorders>
-              <w:bottom w:val="single" w:sz="12" w:space="0" w:color="auto"/>
-            </w:tcBorders>
-          </w:tcPr>
-          <w:p>
-            <w:pPr>
-              <w:spacing w:before="40" w:after="40"/>
-            </w:pPr>
-          </w:p>
-        </w:tc>
-        <w:tc>
-          <w:tcPr>
-            <w:tcW w:w="4954" w:type="dxa"/>
-            <w:tcBorders>
-              <w:bottom w:val="single" w:sz="12" w:space="0" w:color="auto"/>
-            </w:tcBorders>
-          </w:tcPr>
-          <w:p>
-            <w:pPr>
-              <w:spacing w:before="40" w:after="40"/>
-            </w:pPr>
-          </w:p>
-        </w:tc>
-        <w:tc>
-          <w:tcPr>
-            <w:tcW w:w="1584" w:type="dxa"/>
-            <w:tcBorders>
-              <w:bottom w:val="single" w:sz="12" w:space="0" w:color="auto"/>
-            </w:tcBorders>
-          </w:tcPr>
-          <w:p>
-            <w:pPr>
-              <w:spacing w:before="40" w:after="40"/>
-            </w:pPr>
-          </w:p>
-        </w:tc>
-      </w:tr>
-    </w:tbl>
-    <w:p>
-      <w:pPr>
-        <w:rPr>
-          <w:b/>
-        </w:rPr>
-      </w:pPr>
-    </w:p>
-    <w:p/>
+      </w:pPr>
+    </w:p>
     <w:p>
       <w:pPr>
         <w:sectPr>
@@ -2054,19 +1000,6 @@
     <w:p>
       <w:pPr>
         <w:pStyle w:val="template"/>
-      </w:pPr>
-      <w:r>
-        <w:t>&lt;Identify the product whose software requirements are specified in this document, including the revision or release number. Describe the scope of the product that is covered by this SRS, particularly if this SRS describes only part of the system or a single subsystem.&gt;</w:t>
-      </w:r>
-    </w:p>
-    <w:p>
-      <w:pPr>
-        <w:pStyle w:val="template"/>
-      </w:pPr>
-    </w:p>
-    <w:p>
-      <w:pPr>
-        <w:pStyle w:val="template"/>
         <w:rPr>
           <w:i w:val="0"/>
         </w:rPr>
@@ -2105,27 +1038,6 @@
     <w:p>
       <w:pPr>
         <w:pStyle w:val="template"/>
-      </w:pPr>
-      <w:r>
-        <w:t xml:space="preserve">&lt;Describe any standards or typographical conventions that were followed when writing this SRS, such as fonts or highlighting that have special significance. For example, state whether </w:t>
-      </w:r>
-      <w:proofErr w:type="gramStart"/>
-      <w:r>
-        <w:t>priorities  for</w:t>
-      </w:r>
-      <w:proofErr w:type="gramEnd"/>
-      <w:r>
-        <w:t xml:space="preserve"> higher-level requirements are assumed to be inherited by detailed requirements, or whether every requirement statement is to have its own priority.&gt;</w:t>
-      </w:r>
-    </w:p>
-    <w:p>
-      <w:pPr>
-        <w:pStyle w:val="template"/>
-      </w:pPr>
-    </w:p>
-    <w:p>
-      <w:pPr>
-        <w:pStyle w:val="template"/>
         <w:rPr>
           <w:i w:val="0"/>
         </w:rPr>
@@ -2172,22 +1084,6 @@
     <w:p>
       <w:pPr>
         <w:pStyle w:val="template"/>
-      </w:pPr>
-      <w:r>
-        <w:t>&lt;Describe the different types of reader that the document is intended for, such as developers, project managers, marketing staff, users, testers, and documentation writers. Describe what the rest of this SRS contains and how it is organized. Suggest a sequence for reading the document, beginning with the overview sections and proceeding through the sections that are most pertinent to each reader type.&gt;</w:t>
-      </w:r>
-    </w:p>
-    <w:p>
-      <w:pPr>
-        <w:pStyle w:val="template"/>
-        <w:rPr>
-          <w:i w:val="0"/>
-        </w:rPr>
-      </w:pPr>
-    </w:p>
-    <w:p>
-      <w:pPr>
-        <w:pStyle w:val="template"/>
         <w:rPr>
           <w:i w:val="0"/>
         </w:rPr>
@@ -2226,19 +1122,6 @@
     <w:p>
       <w:pPr>
         <w:pStyle w:val="template"/>
-      </w:pPr>
-      <w:r>
-        <w:t>&lt;Provide a short description of the software being specified and its purpose, including relevant benefits, objectives, and goals. Relate the software to corporate goals or business strategies. If a separate vision and scope document is available, refer to it rather than duplicating its contents here.&gt;</w:t>
-      </w:r>
-    </w:p>
-    <w:p>
-      <w:pPr>
-        <w:pStyle w:val="template"/>
-      </w:pPr>
-    </w:p>
-    <w:p>
-      <w:pPr>
-        <w:pStyle w:val="template"/>
         <w:rPr>
           <w:i w:val="0"/>
         </w:rPr>
@@ -2275,7 +1158,6 @@
       <w:bookmarkStart w:id="17" w:name="_Toc439994673"/>
       <w:bookmarkStart w:id="18" w:name="_Toc441230978"/>
       <w:r>
-        <w:lastRenderedPageBreak/>
         <w:t>Overall Description</w:t>
       </w:r>
       <w:bookmarkEnd w:id="17"/>
@@ -2296,19 +1178,6 @@
     <w:p>
       <w:pPr>
         <w:pStyle w:val="template"/>
-      </w:pPr>
-      <w:r>
-        <w:t>&lt;Describe the context and origin of the product being specified in this SRS. For example, state whether this product is a follow-on member of a product family, a replacement for certain existing systems, or a new, self-contained product. If the SRS defines a component of a larger system, relate the requirements of the larger system to the functionality of this software and identify interfaces between the two. A simple diagram that shows the major components of the overall system, subsystem interconnections, and external interfaces can be helpful.&gt;</w:t>
-      </w:r>
-    </w:p>
-    <w:p>
-      <w:pPr>
-        <w:pStyle w:val="template"/>
-      </w:pPr>
-    </w:p>
-    <w:p>
-      <w:pPr>
-        <w:pStyle w:val="template"/>
         <w:rPr>
           <w:i w:val="0"/>
         </w:rPr>
@@ -2337,35 +1206,6 @@
       </w:r>
       <w:bookmarkEnd w:id="21"/>
       <w:bookmarkEnd w:id="22"/>
-    </w:p>
-    <w:p>
-      <w:pPr>
-        <w:pStyle w:val="template"/>
-      </w:pPr>
-      <w:r>
-        <w:t xml:space="preserve">&lt;Summarize the major functions the product must perform or must let the user perform. Details will be provided in Section 3, so only a </w:t>
-      </w:r>
-      <w:proofErr w:type="gramStart"/>
-      <w:r>
-        <w:t>high level</w:t>
-      </w:r>
-      <w:proofErr w:type="gramEnd"/>
-      <w:r>
-        <w:t xml:space="preserve"> summary (such as a bullet list) is needed here. Organize the functions to make them understandable to any reader of the SRS. A picture of the major groups of related requirements and how they relate, such as a </w:t>
-      </w:r>
-      <w:proofErr w:type="gramStart"/>
-      <w:r>
-        <w:t>top level</w:t>
-      </w:r>
-      <w:proofErr w:type="gramEnd"/>
-      <w:r>
-        <w:t xml:space="preserve"> data flow diagram or object class diagram, is often effective.&gt;</w:t>
-      </w:r>
-    </w:p>
-    <w:p>
-      <w:pPr>
-        <w:pStyle w:val="template"/>
-      </w:pPr>
     </w:p>
     <w:p>
       <w:pPr>
@@ -2518,6 +1358,7 @@
       <w:bookmarkStart w:id="23" w:name="_Toc439994676"/>
       <w:bookmarkStart w:id="24" w:name="_Toc441230981"/>
       <w:r>
+        <w:lastRenderedPageBreak/>
         <w:t>User Classes and Characteristics</w:t>
       </w:r>
       <w:bookmarkEnd w:id="23"/>
@@ -2526,79 +1367,63 @@
     <w:p>
       <w:pPr>
         <w:pStyle w:val="template"/>
-      </w:pPr>
-      <w:r>
-        <w:t>&lt;Identify the various user classes that you anticipate will use this product. User classes may be differentiated based on frequency of use, subset of product functions used, technical expertise, security or privilege levels, educational level, or experience. Describe the pertinent characteristics of each user class. Certain requirements may pertain only to certain user classes. Distinguish the most important user classes for this product from those who are less important to satisfy.&gt;</w:t>
-      </w:r>
-    </w:p>
-    <w:p>
-      <w:pPr>
-        <w:pStyle w:val="template"/>
-        <w:rPr>
-          <w:i w:val="0"/>
-        </w:rPr>
-      </w:pPr>
-    </w:p>
-    <w:p>
-      <w:pPr>
-        <w:pStyle w:val="template"/>
-        <w:rPr>
-          <w:i w:val="0"/>
-        </w:rPr>
-      </w:pPr>
-      <w:r>
-        <w:rPr>
-          <w:i w:val="0"/>
-        </w:rPr>
-        <w:t xml:space="preserve">The main class will be of a </w:t>
-      </w:r>
-      <w:r>
-        <w:rPr>
-          <w:i w:val="0"/>
-        </w:rPr>
-        <w:t>person</w:t>
-      </w:r>
-      <w:r>
-        <w:rPr>
-          <w:i w:val="0"/>
-        </w:rPr>
-        <w:t xml:space="preserve">. The class will </w:t>
-      </w:r>
-      <w:r>
-        <w:rPr>
-          <w:i w:val="0"/>
-        </w:rPr>
-        <w:t>contain the ability to store the first and last name, as well as the login information</w:t>
-      </w:r>
-      <w:r>
-        <w:rPr>
-          <w:i w:val="0"/>
-        </w:rPr>
-        <w:t>.</w:t>
-      </w:r>
-      <w:r>
-        <w:rPr>
-          <w:i w:val="0"/>
-        </w:rPr>
-        <w:t xml:space="preserve"> Two of the subclasses will be for students and </w:t>
-      </w:r>
-      <w:r>
-        <w:rPr>
-          <w:i w:val="0"/>
-        </w:rPr>
-        <w:t>administrators</w:t>
-      </w:r>
-      <w:r>
-        <w:rPr>
-          <w:i w:val="0"/>
-        </w:rPr>
-        <w:t>. The students will have all the same attributes of the person, with the added ability to view grades. The administrators will have the same attributes of person</w:t>
-      </w:r>
-      <w:r>
-        <w:rPr>
-          <w:i w:val="0"/>
-        </w:rPr>
-        <w:t xml:space="preserve"> and student with the added ability to change grades.</w:t>
+        <w:rPr>
+          <w:i w:val="0"/>
+        </w:rPr>
+      </w:pPr>
+      <w:r>
+        <w:rPr>
+          <w:i w:val="0"/>
+        </w:rPr>
+        <w:t>The classes</w:t>
+      </w:r>
+      <w:r>
+        <w:rPr>
+          <w:i w:val="0"/>
+        </w:rPr>
+        <w:t xml:space="preserve"> </w:t>
+      </w:r>
+      <w:r>
+        <w:rPr>
+          <w:i w:val="0"/>
+        </w:rPr>
+        <w:t xml:space="preserve">include each of the </w:t>
+      </w:r>
+      <w:r>
+        <w:rPr>
+          <w:i w:val="0"/>
+        </w:rPr>
+        <w:t xml:space="preserve">main entities such as Administrators, Professors, Students, and Classes. They each contain attributes </w:t>
+      </w:r>
+      <w:r>
+        <w:rPr>
+          <w:i w:val="0"/>
+        </w:rPr>
+        <w:t>such as their names, login info</w:t>
+      </w:r>
+      <w:r>
+        <w:rPr>
+          <w:i w:val="0"/>
+        </w:rPr>
+        <w:t xml:space="preserve">, and their different functions they can perform, such as administrators being able to add and remove students, professors, classes. Professors being able to </w:t>
+      </w:r>
+      <w:r>
+        <w:rPr>
+          <w:i w:val="0"/>
+        </w:rPr>
+        <w:t xml:space="preserve">add and remove student grades. Classes are able to contain </w:t>
+      </w:r>
+      <w:r>
+        <w:rPr>
+          <w:i w:val="0"/>
+        </w:rPr>
+        <w:t>exam grade</w:t>
+      </w:r>
+      <w:r>
+        <w:rPr>
+          <w:i w:val="0"/>
+        </w:rPr>
+        <w:t>s. Students being able to view their courses and grades.</w:t>
       </w:r>
     </w:p>
     <w:p>
@@ -2616,28 +1441,14 @@
     <w:p>
       <w:pPr>
         <w:pStyle w:val="template"/>
-      </w:pPr>
-      <w:r>
-        <w:t>&lt;Describe the environment in which the software will operate, including the hardware platform, operating system and versions, and any other software components or applications with which it must peacefully coexist.&gt;</w:t>
-      </w:r>
-    </w:p>
-    <w:p>
-      <w:pPr>
-        <w:pStyle w:val="template"/>
-      </w:pPr>
-    </w:p>
-    <w:p>
-      <w:pPr>
-        <w:pStyle w:val="template"/>
-        <w:rPr>
-          <w:i w:val="0"/>
-        </w:rPr>
-      </w:pPr>
-      <w:r>
-        <w:rPr>
-          <w:i w:val="0"/>
-        </w:rPr>
-        <w:lastRenderedPageBreak/>
+        <w:rPr>
+          <w:i w:val="0"/>
+        </w:rPr>
+      </w:pPr>
+      <w:r>
+        <w:rPr>
+          <w:i w:val="0"/>
+        </w:rPr>
         <w:t>The software will operate as a web application</w:t>
       </w:r>
       <w:r>
@@ -2650,13 +1461,25 @@
         <w:rPr>
           <w:i w:val="0"/>
         </w:rPr>
-        <w:t>, hosted on Azure</w:t>
-      </w:r>
-      <w:r>
-        <w:rPr>
-          <w:i w:val="0"/>
-        </w:rPr>
-        <w:t>.</w:t>
+        <w:t xml:space="preserve">, </w:t>
+      </w:r>
+      <w:r>
+        <w:rPr>
+          <w:i w:val="0"/>
+        </w:rPr>
+        <w:t xml:space="preserve">and the database </w:t>
+      </w:r>
+      <w:r>
+        <w:rPr>
+          <w:i w:val="0"/>
+        </w:rPr>
+        <w:t>hosted on A</w:t>
+      </w:r>
+      <w:r>
+        <w:rPr>
+          <w:i w:val="0"/>
+        </w:rPr>
+        <w:t>WS.</w:t>
       </w:r>
     </w:p>
     <w:p>
@@ -2674,19 +1497,6 @@
     <w:p>
       <w:pPr>
         <w:pStyle w:val="template"/>
-      </w:pPr>
-      <w:r>
-        <w:t>&lt;List any assumed factors (as opposed to known facts) that could affect the requirements stated in the SRS. These could include third-party or commercial components that you plan to use, issues around the development or operating environment, or constraints. The project could be affected if these assumptions are incorrect, are not shared, or change. Also identify any dependencies the project has on external factors, such as software components that you intend to reuse from another project, unless they are already documented elsewhere (for example, in the vision and scope document or the project plan).&gt;</w:t>
-      </w:r>
-    </w:p>
-    <w:p>
-      <w:pPr>
-        <w:pStyle w:val="template"/>
-      </w:pPr>
-    </w:p>
-    <w:p>
-      <w:pPr>
-        <w:pStyle w:val="template"/>
         <w:rPr>
           <w:i w:val="0"/>
         </w:rPr>
@@ -2741,19 +1551,6 @@
     <w:p>
       <w:pPr>
         <w:pStyle w:val="template"/>
-      </w:pPr>
-      <w:r>
-        <w:t>&lt;Describe the logical characteristics of each interface between the software product and the users. This may include sample screen images, any GUI standards or product family style guides that are to be followed, screen layout constraints, standard buttons and functions (e.g., help) that will appear on every screen, keyboard shortcuts, error message display standards, and so on. Define the software components for which a user interface is needed. Details of the user interface design should be documented in a separate user interface specification.&gt;</w:t>
-      </w:r>
-    </w:p>
-    <w:p>
-      <w:pPr>
-        <w:pStyle w:val="template"/>
-      </w:pPr>
-    </w:p>
-    <w:p>
-      <w:pPr>
-        <w:pStyle w:val="template"/>
         <w:rPr>
           <w:i w:val="0"/>
         </w:rPr>
@@ -2804,438 +1601,45 @@
     <w:p>
       <w:pPr>
         <w:pStyle w:val="template"/>
-      </w:pPr>
-      <w:r>
-        <w:t>&lt;Describe the connections between this product and other specific software components (name and version), including databases, operating systems, tools, libraries, and integrated commercial components. Identify the data items or messages coming into the system and going out and describe the purpose of each. Describe the services needed and the nature of communications. Refer to documents that describe detailed application programming interface protocols. Identify data that will be shared across software components. If the data sharing mechanism must be implemented in a specific way (for example, use of a global data area in a multitasking operating system), specify this as an implementation constraint.&gt;</w:t>
-      </w:r>
-    </w:p>
-    <w:p>
-      <w:pPr>
-        <w:pStyle w:val="Heading2"/>
-      </w:pPr>
-      <w:bookmarkStart w:id="34" w:name="_Toc439994686"/>
-      <w:bookmarkStart w:id="35" w:name="_Toc441230990"/>
-      <w:r>
-        <w:t>Communications Interfaces</w:t>
-      </w:r>
-      <w:bookmarkEnd w:id="34"/>
-      <w:bookmarkEnd w:id="35"/>
+        <w:rPr>
+          <w:i w:val="0"/>
+        </w:rPr>
+      </w:pPr>
+      <w:r>
+        <w:rPr>
+          <w:i w:val="0"/>
+        </w:rPr>
+        <w:t xml:space="preserve">The software is </w:t>
+      </w:r>
+      <w:r>
+        <w:rPr>
+          <w:i w:val="0"/>
+        </w:rPr>
+        <w:t xml:space="preserve">flask python application which is used online. We have the backend database run by MySQL which is hosted on AWS. The flask application communicates with the database to store </w:t>
+      </w:r>
+      <w:r>
+        <w:rPr>
+          <w:i w:val="0"/>
+        </w:rPr>
+        <w:t xml:space="preserve">and retrieve </w:t>
+      </w:r>
+      <w:r>
+        <w:rPr>
+          <w:i w:val="0"/>
+        </w:rPr>
+        <w:t>information</w:t>
+      </w:r>
+      <w:r>
+        <w:rPr>
+          <w:i w:val="0"/>
+        </w:rPr>
+        <w:t>.</w:t>
+      </w:r>
     </w:p>
     <w:p>
       <w:pPr>
         <w:pStyle w:val="template"/>
       </w:pPr>
-      <w:r>
-        <w:t xml:space="preserve">&lt;Describe the requirements associated with any communications functions required by this product, including e-mail, web browser, network server communications protocols, electronic forms, and so on. Define any pertinent message formatting. Identify any communication standards </w:t>
-      </w:r>
-      <w:r>
-        <w:lastRenderedPageBreak/>
-        <w:t>that will be used, such as FTP or HTTP. Specify any communication security or encryption issues, data transfer rates, and synchronization mechanisms.&gt;</w:t>
-      </w:r>
-    </w:p>
-    <w:p>
-      <w:pPr>
-        <w:pStyle w:val="template"/>
-      </w:pPr>
-    </w:p>
-    <w:p>
-      <w:pPr>
-        <w:pStyle w:val="template"/>
-        <w:rPr>
-          <w:i w:val="0"/>
-        </w:rPr>
-      </w:pPr>
-      <w:bookmarkStart w:id="36" w:name="_GoBack"/>
-      <w:bookmarkEnd w:id="36"/>
-    </w:p>
-    <w:p>
-      <w:pPr>
-        <w:pStyle w:val="Heading1"/>
-      </w:pPr>
-      <w:bookmarkStart w:id="37" w:name="_Toc439994687"/>
-      <w:bookmarkStart w:id="38" w:name="_Toc441230991"/>
-      <w:r>
-        <w:t>System Features</w:t>
-      </w:r>
-      <w:bookmarkEnd w:id="37"/>
-      <w:bookmarkEnd w:id="38"/>
-    </w:p>
-    <w:p>
-      <w:pPr>
-        <w:pStyle w:val="template"/>
-      </w:pPr>
-      <w:r>
-        <w:t>&lt;This template illustrates organizing the functional requirements for the product by system features, the major services provided by the product. You may prefer to organize this section by use case, mode of operation, user class, object class, functional hierarchy, or combinations of these, whatever makes the most logical sense for your product.&gt;</w:t>
-      </w:r>
-    </w:p>
-    <w:p>
-      <w:pPr>
-        <w:pStyle w:val="Heading2"/>
-      </w:pPr>
-      <w:bookmarkStart w:id="39" w:name="_Toc439994688"/>
-      <w:bookmarkStart w:id="40" w:name="_Toc441230992"/>
-      <w:r>
-        <w:t>System Feature 1</w:t>
-      </w:r>
-      <w:bookmarkEnd w:id="39"/>
-      <w:bookmarkEnd w:id="40"/>
-    </w:p>
-    <w:p>
-      <w:pPr>
-        <w:pStyle w:val="template"/>
-      </w:pPr>
-      <w:r>
-        <w:t>&lt;Don’t really say “System Feature 1.” State the feature name in just a few words.&gt;</w:t>
-      </w:r>
-    </w:p>
-    <w:p>
-      <w:pPr>
-        <w:pStyle w:val="level4"/>
-      </w:pPr>
-      <w:r>
-        <w:t>4.1.1</w:t>
-      </w:r>
-      <w:r>
-        <w:tab/>
-        <w:t>Description and Priority</w:t>
-      </w:r>
-    </w:p>
-    <w:p>
-      <w:pPr>
-        <w:pStyle w:val="level3text"/>
-        <w:numPr>
-          <w:ilvl w:val="12"/>
-          <w:numId w:val="0"/>
-        </w:numPr>
-        <w:ind w:left="1350" w:hanging="716"/>
-      </w:pPr>
-      <w:r>
-        <w:t>&lt;Provide a short description of the feature and indicate whether it is of High, Medium, or Low priority. You could also include specific priority component ratings, such as benefit, penalty, cost, and risk (each rated on a relative scale from a low of 1 to a high of 9).&gt;</w:t>
-      </w:r>
-    </w:p>
-    <w:p>
-      <w:pPr>
-        <w:pStyle w:val="level4"/>
-      </w:pPr>
-      <w:r>
-        <w:t>4.1.2</w:t>
-      </w:r>
-      <w:r>
-        <w:tab/>
-        <w:t>Stimulus/Response Sequences</w:t>
-      </w:r>
-    </w:p>
-    <w:p>
-      <w:pPr>
-        <w:pStyle w:val="level3text"/>
-        <w:numPr>
-          <w:ilvl w:val="12"/>
-          <w:numId w:val="0"/>
-        </w:numPr>
-        <w:ind w:left="1350" w:hanging="716"/>
-      </w:pPr>
-      <w:r>
-        <w:t>&lt;List the sequences of user actions and system responses that stimulate the behavior defined for this feature. These will correspond to the dialog elements associated with use cases.&gt;</w:t>
-      </w:r>
-    </w:p>
-    <w:p>
-      <w:pPr>
-        <w:pStyle w:val="level4"/>
-      </w:pPr>
-      <w:r>
-        <w:t>4.1.3</w:t>
-      </w:r>
-      <w:r>
-        <w:tab/>
-        <w:t>Functional Requirements</w:t>
-      </w:r>
-    </w:p>
-    <w:p>
-      <w:pPr>
-        <w:pStyle w:val="level3text"/>
-        <w:numPr>
-          <w:ilvl w:val="12"/>
-          <w:numId w:val="0"/>
-        </w:numPr>
-        <w:ind w:left="1350" w:hanging="716"/>
-        <w:rPr>
-          <w:rFonts w:ascii="Times New Roman" w:hAnsi="Times New Roman"/>
-        </w:rPr>
-      </w:pPr>
-      <w:r>
-        <w:t>&lt;Itemize the detailed functional requirements associated with this feature. These are the software capabilities that must be present in order for the user to carry out the services provided by the feature, or to execute the use case. Include how the product should respond to anticipated error conditions or invalid inputs. Requirements should be concise, complete, unambiguous, verifiable, and necessary. Use “TBD” as a placeholder to indicate when necessary information is not yet available.&gt;</w:t>
-      </w:r>
-    </w:p>
-    <w:p>
-      <w:pPr>
-        <w:pStyle w:val="level3text"/>
-        <w:numPr>
-          <w:ilvl w:val="12"/>
-          <w:numId w:val="0"/>
-        </w:numPr>
-        <w:ind w:left="1350" w:hanging="716"/>
-      </w:pPr>
-    </w:p>
-    <w:p>
-      <w:pPr>
-        <w:pStyle w:val="level3text"/>
-        <w:numPr>
-          <w:ilvl w:val="12"/>
-          <w:numId w:val="0"/>
-        </w:numPr>
-        <w:ind w:left="1350" w:hanging="716"/>
-      </w:pPr>
-      <w:r>
-        <w:t>&lt;Each requirement should be uniquely identified with a sequence number or a meaningful tag of some kind.&gt;</w:t>
-      </w:r>
-    </w:p>
-    <w:p>
-      <w:pPr>
-        <w:pStyle w:val="level3text"/>
-        <w:numPr>
-          <w:ilvl w:val="12"/>
-          <w:numId w:val="0"/>
-        </w:numPr>
-        <w:ind w:left="1350" w:hanging="716"/>
-        <w:rPr>
-          <w:rFonts w:ascii="Times New Roman" w:hAnsi="Times New Roman"/>
-        </w:rPr>
-      </w:pPr>
-    </w:p>
-    <w:p>
-      <w:pPr>
-        <w:pStyle w:val="requirement"/>
-      </w:pPr>
-      <w:r>
-        <w:t>REQ-1:</w:t>
-      </w:r>
-      <w:r>
-        <w:tab/>
-      </w:r>
-    </w:p>
-    <w:p>
-      <w:pPr>
-        <w:pStyle w:val="requirement"/>
-      </w:pPr>
-      <w:r>
-        <w:t>REQ-2:</w:t>
-      </w:r>
-      <w:r>
-        <w:tab/>
-      </w:r>
-    </w:p>
-    <w:p>
-      <w:pPr>
-        <w:pStyle w:val="Heading2"/>
-      </w:pPr>
-      <w:bookmarkStart w:id="41" w:name="_Toc439994689"/>
-      <w:bookmarkStart w:id="42" w:name="_Toc441230993"/>
-      <w:r>
-        <w:lastRenderedPageBreak/>
-        <w:t>System Feature 2 (and so on)</w:t>
-      </w:r>
-      <w:bookmarkEnd w:id="41"/>
-      <w:bookmarkEnd w:id="42"/>
-    </w:p>
-    <w:p>
-      <w:pPr>
-        <w:pStyle w:val="Heading1"/>
-      </w:pPr>
-      <w:bookmarkStart w:id="43" w:name="_Toc441230994"/>
-      <w:bookmarkStart w:id="44" w:name="_Toc439994690"/>
-      <w:r>
-        <w:t>Other Nonfunctional Requirements</w:t>
-      </w:r>
-      <w:bookmarkEnd w:id="43"/>
-    </w:p>
-    <w:p>
-      <w:pPr>
-        <w:pStyle w:val="Heading2"/>
-      </w:pPr>
-      <w:bookmarkStart w:id="45" w:name="_Toc441230995"/>
-      <w:r>
-        <w:t>Performance Requirements</w:t>
-      </w:r>
-      <w:bookmarkEnd w:id="44"/>
-      <w:bookmarkEnd w:id="45"/>
-    </w:p>
-    <w:p>
-      <w:pPr>
-        <w:pStyle w:val="template"/>
-      </w:pPr>
-      <w:r>
-        <w:t>&lt;If there are performance requirements for the product under various circumstances, state them here and explain their rationale, to help the developers understand the intent and make suitable design choices. Specify the timing relationships for real time systems. Make such requirements as specific as possible. You may need to state performance requirements for individual functional requirements or features.&gt;</w:t>
-      </w:r>
-    </w:p>
-    <w:p>
-      <w:pPr>
-        <w:pStyle w:val="Heading2"/>
-      </w:pPr>
-      <w:bookmarkStart w:id="46" w:name="_Toc439994691"/>
-      <w:bookmarkStart w:id="47" w:name="_Toc441230996"/>
-      <w:r>
-        <w:t>Safety Requirements</w:t>
-      </w:r>
-      <w:bookmarkEnd w:id="46"/>
-      <w:bookmarkEnd w:id="47"/>
-    </w:p>
-    <w:p>
-      <w:pPr>
-        <w:pStyle w:val="template"/>
-      </w:pPr>
-      <w:r>
-        <w:t>&lt;Specify those requirements that are concerned with possible loss, damage, or harm that could result from the use of the product. Define any safeguards or actions that must be taken, as well as actions that must be prevented. Refer to any external policies or regulations that state safety issues that affect the product’s design or use. Define any safety certifications that must be satisfied.&gt;</w:t>
-      </w:r>
-    </w:p>
-    <w:p>
-      <w:pPr>
-        <w:pStyle w:val="Heading2"/>
-      </w:pPr>
-      <w:bookmarkStart w:id="48" w:name="_Toc439994692"/>
-      <w:bookmarkStart w:id="49" w:name="_Toc441230997"/>
-      <w:r>
-        <w:t>Security Requirements</w:t>
-      </w:r>
-      <w:bookmarkEnd w:id="48"/>
-      <w:bookmarkEnd w:id="49"/>
-    </w:p>
-    <w:p>
-      <w:pPr>
-        <w:pStyle w:val="template"/>
-      </w:pPr>
-      <w:r>
-        <w:t>&lt;Specify any requirements regarding security or privacy issues surrounding use of the product or protection of the data used or created by the product. Define any user identity authentication requirements. Refer to any external policies or regulations containing security issues that affect the product. Define any security or privacy certifications that must be satisfied.&gt;</w:t>
-      </w:r>
-    </w:p>
-    <w:p>
-      <w:pPr>
-        <w:pStyle w:val="Heading2"/>
-      </w:pPr>
-      <w:bookmarkStart w:id="50" w:name="_Toc439994693"/>
-      <w:bookmarkStart w:id="51" w:name="_Toc441230998"/>
-      <w:r>
-        <w:t>Software Quality Attributes</w:t>
-      </w:r>
-      <w:bookmarkEnd w:id="50"/>
-      <w:bookmarkEnd w:id="51"/>
-    </w:p>
-    <w:p>
-      <w:pPr>
-        <w:pStyle w:val="template"/>
-      </w:pPr>
-      <w:r>
-        <w:t>&lt;Specify any additional quality characteristics for the product that will be important to either the customers or the developers. Some to consider are: adaptability, availability, correctness, flexibility, interoperability, maintainability, portability, reliability, reusability, robustness, testability, and usability. Write these to be specific, quantitative, and verifiable when possible. At the least, clarify the relative preferences for various attributes, such as ease of use over ease of learning.&gt;</w:t>
-      </w:r>
-    </w:p>
-    <w:p>
-      <w:pPr>
-        <w:pStyle w:val="Heading2"/>
-      </w:pPr>
-      <w:bookmarkStart w:id="52" w:name="_Toc439994694"/>
-      <w:bookmarkStart w:id="53" w:name="_Toc441230999"/>
-      <w:r>
-        <w:t>Business Rules</w:t>
-      </w:r>
-      <w:bookmarkEnd w:id="52"/>
-      <w:bookmarkEnd w:id="53"/>
-    </w:p>
-    <w:p>
-      <w:pPr>
-        <w:pStyle w:val="template"/>
-      </w:pPr>
-      <w:r>
-        <w:t>&lt;List any operating principles about the product, such as which individuals or roles can perform which functions under specific circumstances. These are not functional requirements in themselves, but they may imply certain functional requirements to enforce the rules.&gt;</w:t>
-      </w:r>
-    </w:p>
-    <w:p>
-      <w:pPr>
-        <w:pStyle w:val="Heading1"/>
-      </w:pPr>
-      <w:bookmarkStart w:id="54" w:name="_Toc439994695"/>
-      <w:bookmarkStart w:id="55" w:name="_Toc441231000"/>
-      <w:r>
-        <w:lastRenderedPageBreak/>
-        <w:t>Other Requirements</w:t>
-      </w:r>
-      <w:bookmarkEnd w:id="54"/>
-      <w:bookmarkEnd w:id="55"/>
-    </w:p>
-    <w:p>
-      <w:pPr>
-        <w:pStyle w:val="template"/>
-      </w:pPr>
-      <w:r>
-        <w:t>&lt;Define any other requirements not covered elsewhere in the SRS. This might include database requirements, internationalization requirements, legal requirements, reuse objectives for the project, and so on. Add any new sections that are pertinent to the project.&gt;</w:t>
-      </w:r>
-    </w:p>
-    <w:p>
-      <w:pPr>
-        <w:pStyle w:val="TOCEntry"/>
-      </w:pPr>
-      <w:bookmarkStart w:id="56" w:name="_Toc439994696"/>
-      <w:bookmarkStart w:id="57" w:name="_Toc441231001"/>
-      <w:r>
-        <w:t>Appendix A: Glossary</w:t>
-      </w:r>
-      <w:bookmarkEnd w:id="56"/>
-      <w:bookmarkEnd w:id="57"/>
-    </w:p>
-    <w:p>
-      <w:pPr>
-        <w:pStyle w:val="template"/>
-      </w:pPr>
-      <w:r>
-        <w:t>&lt;Define all the terms necessary to properly interpret the SRS, including acronyms and abbreviations. You may wish to build a separate glossary that spans multiple projects or the entire organization, and just include terms specific to a single project in each SRS.&gt;</w:t>
-      </w:r>
-    </w:p>
-    <w:p>
-      <w:pPr>
-        <w:pStyle w:val="TOCEntry"/>
-      </w:pPr>
-      <w:bookmarkStart w:id="58" w:name="_Toc439994697"/>
-      <w:bookmarkStart w:id="59" w:name="_Toc441231002"/>
-      <w:r>
-        <w:t>Appendix B: Analysis Models</w:t>
-      </w:r>
-      <w:bookmarkEnd w:id="58"/>
-      <w:bookmarkEnd w:id="59"/>
-    </w:p>
-    <w:p>
-      <w:pPr>
-        <w:pStyle w:val="template"/>
-        <w:rPr>
-          <w:i w:val="0"/>
-        </w:rPr>
-      </w:pPr>
-      <w:r>
-        <w:t>&lt;Optionally, include any pertinent analysis models, such as data flow diagrams, class diagrams, state-transition diagrams, or entity-relationship diagrams</w:t>
-      </w:r>
-      <w:r>
-        <w:rPr>
-          <w:i w:val="0"/>
-        </w:rPr>
-        <w:t>.&gt;</w:t>
-      </w:r>
-    </w:p>
-    <w:p>
-      <w:pPr>
-        <w:pStyle w:val="TOCEntry"/>
-      </w:pPr>
-      <w:bookmarkStart w:id="60" w:name="_Toc439994698"/>
-      <w:bookmarkStart w:id="61" w:name="_Toc441231003"/>
-      <w:r>
-        <w:t>Appendix C: To Be Determined List</w:t>
-      </w:r>
-      <w:bookmarkEnd w:id="60"/>
-      <w:bookmarkEnd w:id="61"/>
-    </w:p>
-    <w:p>
-      <w:pPr>
-        <w:pStyle w:val="template"/>
-      </w:pPr>
-      <w:r>
-        <w:t>&lt;Collect a numbered list of the TBD (to be determined) references that remain in the SRS so they can be tracked to closure.&gt;</w:t>
-      </w:r>
     </w:p>
     <w:sectPr>
       <w:headerReference w:type="default" r:id="rId10"/>

</xml_diff>